<commit_message>
Add more git commands
</commit_message>
<xml_diff>
--- a/gitCommands.docx
+++ b/gitCommands.docx
@@ -86,7 +86,33 @@
           <w:szCs w:val="26"/>
           <w:shd w:val="clear" w:color="auto" w:fill="F9F2F4"/>
         </w:rPr>
-        <w:t>git config –global user.email [email address]</w:t>
+        <w:t xml:space="preserve">git config –global </w:t>
+      </w:r>
+      <w:proofErr w:type="spellStart"/>
+      <w:proofErr w:type="gramStart"/>
+      <w:r>
+        <w:rPr>
+          <w:rStyle w:val="HTMLCode"/>
+          <w:rFonts w:ascii="Consolas" w:hAnsi="Consolas"/>
+          <w:color w:val="C7254E"/>
+          <w:sz w:val="26"/>
+          <w:szCs w:val="26"/>
+          <w:shd w:val="clear" w:color="auto" w:fill="F9F2F4"/>
+        </w:rPr>
+        <w:t>user.email</w:t>
+      </w:r>
+      <w:proofErr w:type="spellEnd"/>
+      <w:proofErr w:type="gramEnd"/>
+      <w:r>
+        <w:rPr>
+          <w:rStyle w:val="HTMLCode"/>
+          <w:rFonts w:ascii="Consolas" w:hAnsi="Consolas"/>
+          <w:color w:val="C7254E"/>
+          <w:sz w:val="26"/>
+          <w:szCs w:val="26"/>
+          <w:shd w:val="clear" w:color="auto" w:fill="F9F2F4"/>
+        </w:rPr>
+        <w:t xml:space="preserve"> [email address]</w:t>
       </w:r>
       <w:r>
         <w:rPr>
@@ -195,8 +221,19 @@
           <w:sz w:val="29"/>
           <w:szCs w:val="29"/>
         </w:rPr>
-        <w:t>git init</w:t>
-      </w:r>
+        <w:t xml:space="preserve">git </w:t>
+      </w:r>
+      <w:proofErr w:type="spellStart"/>
+      <w:r>
+        <w:rPr>
+          <w:rFonts w:asciiTheme="minorEastAsia" w:eastAsiaTheme="minorEastAsia" w:hAnsiTheme="minorEastAsia"/>
+          <w:color w:val="222635"/>
+          <w:sz w:val="29"/>
+          <w:szCs w:val="29"/>
+        </w:rPr>
+        <w:t>init</w:t>
+      </w:r>
+      <w:proofErr w:type="spellEnd"/>
     </w:p>
     <w:p>
       <w:pPr>
@@ -228,8 +265,9 @@
           <w:szCs w:val="26"/>
           <w:shd w:val="clear" w:color="auto" w:fill="F9F2F4"/>
         </w:rPr>
-        <w:t>git init [repository name</w:t>
-      </w:r>
+        <w:t xml:space="preserve">git </w:t>
+      </w:r>
+      <w:proofErr w:type="spellStart"/>
       <w:r>
         <w:rPr>
           <w:rStyle w:val="HTMLCode"/>
@@ -239,7 +277,19 @@
           <w:szCs w:val="26"/>
           <w:shd w:val="clear" w:color="auto" w:fill="F9F2F4"/>
         </w:rPr>
-        <w:t>]</w:t>
+        <w:t>init</w:t>
+      </w:r>
+      <w:proofErr w:type="spellEnd"/>
+      <w:r>
+        <w:rPr>
+          <w:rStyle w:val="HTMLCode"/>
+          <w:rFonts w:ascii="Consolas" w:hAnsi="Consolas"/>
+          <w:color w:val="C7254E"/>
+          <w:sz w:val="26"/>
+          <w:szCs w:val="26"/>
+          <w:shd w:val="clear" w:color="auto" w:fill="F9F2F4"/>
+        </w:rPr>
+        <w:t xml:space="preserve"> [repository name]</w:t>
       </w:r>
     </w:p>
     <w:p>
@@ -265,7 +315,6 @@
       </w:r>
     </w:p>
     <w:p>
-      <w:bookmarkStart w:id="0" w:name="_GoBack"/>
       <w:r>
         <w:rPr>
           <w:noProof/>
@@ -319,6 +368,606 @@
           </wp:inline>
         </w:drawing>
       </w:r>
+    </w:p>
+    <w:p/>
+    <w:p>
+      <w:r>
+        <w:t>Git status</w:t>
+      </w:r>
+    </w:p>
+    <w:p>
+      <w:pPr>
+        <w:shd w:val="clear" w:color="auto" w:fill="FFFFFF"/>
+        <w:spacing w:before="75" w:after="225" w:line="240" w:lineRule="auto"/>
+        <w:rPr>
+          <w:rFonts w:ascii="Cambria" w:eastAsia="Times New Roman" w:hAnsi="Cambria" w:cs="Times New Roman"/>
+          <w:color w:val="222635"/>
+          <w:sz w:val="29"/>
+          <w:szCs w:val="29"/>
+        </w:rPr>
+      </w:pPr>
+      <w:r>
+        <w:rPr>
+          <w:rFonts w:ascii="Cambria" w:eastAsia="Times New Roman" w:hAnsi="Cambria" w:cs="Times New Roman"/>
+          <w:color w:val="222635"/>
+          <w:sz w:val="29"/>
+          <w:szCs w:val="29"/>
+        </w:rPr>
+        <w:t>Usage: </w:t>
+      </w:r>
+      <w:r>
+        <w:rPr>
+          <w:rFonts w:ascii="Consolas" w:eastAsia="Times New Roman" w:hAnsi="Consolas" w:cs="Courier New"/>
+          <w:color w:val="C7254E"/>
+          <w:sz w:val="26"/>
+          <w:szCs w:val="26"/>
+          <w:shd w:val="clear" w:color="auto" w:fill="F9F2F4"/>
+        </w:rPr>
+        <w:t>git status</w:t>
+      </w:r>
+      <w:r>
+        <w:rPr>
+          <w:rFonts w:ascii="Cambria" w:eastAsia="Times New Roman" w:hAnsi="Cambria" w:cs="Times New Roman"/>
+          <w:color w:val="222635"/>
+          <w:sz w:val="29"/>
+          <w:szCs w:val="29"/>
+        </w:rPr>
+        <w:t>  </w:t>
+      </w:r>
+    </w:p>
+    <w:p>
+      <w:pPr>
+        <w:shd w:val="clear" w:color="auto" w:fill="FFFFFF"/>
+        <w:spacing w:before="75" w:after="225" w:line="240" w:lineRule="auto"/>
+        <w:rPr>
+          <w:rFonts w:ascii="Cambria" w:eastAsia="Times New Roman" w:hAnsi="Cambria" w:cs="Times New Roman"/>
+          <w:color w:val="222635"/>
+          <w:sz w:val="29"/>
+          <w:szCs w:val="29"/>
+        </w:rPr>
+      </w:pPr>
+      <w:r>
+        <w:rPr>
+          <w:rFonts w:ascii="Cambria" w:eastAsia="Times New Roman" w:hAnsi="Cambria" w:cs="Times New Roman"/>
+          <w:color w:val="222635"/>
+          <w:sz w:val="29"/>
+          <w:szCs w:val="29"/>
+        </w:rPr>
+        <w:t xml:space="preserve">This command lists all the files that </w:t>
+      </w:r>
+      <w:proofErr w:type="gramStart"/>
+      <w:r>
+        <w:rPr>
+          <w:rFonts w:ascii="Cambria" w:eastAsia="Times New Roman" w:hAnsi="Cambria" w:cs="Times New Roman"/>
+          <w:color w:val="222635"/>
+          <w:sz w:val="29"/>
+          <w:szCs w:val="29"/>
+        </w:rPr>
+        <w:t>have to</w:t>
+      </w:r>
+      <w:proofErr w:type="gramEnd"/>
+      <w:r>
+        <w:rPr>
+          <w:rFonts w:ascii="Cambria" w:eastAsia="Times New Roman" w:hAnsi="Cambria" w:cs="Times New Roman"/>
+          <w:color w:val="222635"/>
+          <w:sz w:val="29"/>
+          <w:szCs w:val="29"/>
+        </w:rPr>
+        <w:t xml:space="preserve"> be committed.</w:t>
+      </w:r>
+    </w:p>
+    <w:p/>
+    <w:p>
+      <w:r>
+        <w:rPr>
+          <w:noProof/>
+        </w:rPr>
+        <w:drawing>
+          <wp:inline distT="0" distB="0" distL="0" distR="0" wp14:anchorId="5CA0232D" wp14:editId="34F372C5">
+            <wp:extent cx="5238750" cy="1504950"/>
+            <wp:effectExtent l="0" t="0" r="0" b="0"/>
+            <wp:docPr id="3" name="Picture 3"/>
+            <wp:cNvGraphicFramePr>
+              <a:graphicFrameLocks xmlns:a="http://schemas.openxmlformats.org/drawingml/2006/main" noChangeAspect="1"/>
+            </wp:cNvGraphicFramePr>
+            <a:graphic xmlns:a="http://schemas.openxmlformats.org/drawingml/2006/main">
+              <a:graphicData uri="http://schemas.openxmlformats.org/drawingml/2006/picture">
+                <pic:pic xmlns:pic="http://schemas.openxmlformats.org/drawingml/2006/picture">
+                  <pic:nvPicPr>
+                    <pic:cNvPr id="0" name="Picture 1"/>
+                    <pic:cNvPicPr>
+                      <a:picLocks noChangeAspect="1" noChangeArrowheads="1"/>
+                    </pic:cNvPicPr>
+                  </pic:nvPicPr>
+                  <pic:blipFill>
+                    <a:blip r:embed="rId6">
+                      <a:extLst>
+                        <a:ext uri="{28A0092B-C50C-407E-A947-70E740481C1C}">
+                          <a14:useLocalDpi xmlns:a14="http://schemas.microsoft.com/office/drawing/2010/main" val="0"/>
+                        </a:ext>
+                      </a:extLst>
+                    </a:blip>
+                    <a:srcRect/>
+                    <a:stretch>
+                      <a:fillRect/>
+                    </a:stretch>
+                  </pic:blipFill>
+                  <pic:spPr bwMode="auto">
+                    <a:xfrm>
+                      <a:off x="0" y="0"/>
+                      <a:ext cx="5238750" cy="1504950"/>
+                    </a:xfrm>
+                    <a:prstGeom prst="rect">
+                      <a:avLst/>
+                    </a:prstGeom>
+                    <a:noFill/>
+                    <a:ln>
+                      <a:noFill/>
+                    </a:ln>
+                  </pic:spPr>
+                </pic:pic>
+              </a:graphicData>
+            </a:graphic>
+          </wp:inline>
+        </w:drawing>
+      </w:r>
+    </w:p>
+    <w:p/>
+    <w:p>
+      <w:r>
+        <w:t xml:space="preserve">Git </w:t>
+      </w:r>
+      <w:proofErr w:type="gramStart"/>
+      <w:r>
+        <w:t>add</w:t>
+      </w:r>
+      <w:proofErr w:type="gramEnd"/>
+    </w:p>
+    <w:p>
+      <w:pPr>
+        <w:shd w:val="clear" w:color="auto" w:fill="FFFFFF"/>
+        <w:spacing w:before="75" w:after="225" w:line="240" w:lineRule="auto"/>
+        <w:rPr>
+          <w:rFonts w:ascii="Cambria" w:eastAsia="Times New Roman" w:hAnsi="Cambria" w:cs="Times New Roman"/>
+          <w:color w:val="222635"/>
+          <w:sz w:val="29"/>
+          <w:szCs w:val="29"/>
+        </w:rPr>
+      </w:pPr>
+      <w:r>
+        <w:rPr>
+          <w:rFonts w:ascii="Cambria" w:eastAsia="Times New Roman" w:hAnsi="Cambria" w:cs="Times New Roman"/>
+          <w:color w:val="222635"/>
+          <w:sz w:val="29"/>
+          <w:szCs w:val="29"/>
+        </w:rPr>
+        <w:t>Usage: </w:t>
+      </w:r>
+      <w:r>
+        <w:rPr>
+          <w:rFonts w:ascii="Consolas" w:eastAsia="Times New Roman" w:hAnsi="Consolas" w:cs="Courier New"/>
+          <w:color w:val="C7254E"/>
+          <w:sz w:val="26"/>
+          <w:szCs w:val="26"/>
+          <w:shd w:val="clear" w:color="auto" w:fill="F9F2F4"/>
+        </w:rPr>
+        <w:t>git add [file]</w:t>
+      </w:r>
+      <w:r>
+        <w:rPr>
+          <w:rFonts w:ascii="Cambria" w:eastAsia="Times New Roman" w:hAnsi="Cambria" w:cs="Times New Roman"/>
+          <w:color w:val="222635"/>
+          <w:sz w:val="29"/>
+          <w:szCs w:val="29"/>
+        </w:rPr>
+        <w:t>  </w:t>
+      </w:r>
+    </w:p>
+    <w:p>
+      <w:pPr>
+        <w:shd w:val="clear" w:color="auto" w:fill="FFFFFF"/>
+        <w:spacing w:before="75" w:after="225" w:line="240" w:lineRule="auto"/>
+        <w:rPr>
+          <w:rFonts w:ascii="Cambria" w:eastAsia="Times New Roman" w:hAnsi="Cambria" w:cs="Times New Roman"/>
+          <w:color w:val="222635"/>
+          <w:sz w:val="29"/>
+          <w:szCs w:val="29"/>
+        </w:rPr>
+      </w:pPr>
+      <w:r>
+        <w:rPr>
+          <w:rFonts w:ascii="Cambria" w:eastAsia="Times New Roman" w:hAnsi="Cambria" w:cs="Times New Roman"/>
+          <w:color w:val="222635"/>
+          <w:sz w:val="29"/>
+          <w:szCs w:val="29"/>
+        </w:rPr>
+        <w:t>This command adds a file to the staging area.</w:t>
+      </w:r>
+    </w:p>
+    <w:p/>
+    <w:p>
+      <w:r>
+        <w:rPr>
+          <w:noProof/>
+        </w:rPr>
+        <w:drawing>
+          <wp:inline distT="0" distB="0" distL="0" distR="0" wp14:anchorId="0FF90D4D" wp14:editId="7A8246D9">
+            <wp:extent cx="4638675" cy="1781175"/>
+            <wp:effectExtent l="0" t="0" r="9525" b="9525"/>
+            <wp:docPr id="4" name="Picture 4"/>
+            <wp:cNvGraphicFramePr>
+              <a:graphicFrameLocks xmlns:a="http://schemas.openxmlformats.org/drawingml/2006/main" noChangeAspect="1"/>
+            </wp:cNvGraphicFramePr>
+            <a:graphic xmlns:a="http://schemas.openxmlformats.org/drawingml/2006/main">
+              <a:graphicData uri="http://schemas.openxmlformats.org/drawingml/2006/picture">
+                <pic:pic xmlns:pic="http://schemas.openxmlformats.org/drawingml/2006/picture">
+                  <pic:nvPicPr>
+                    <pic:cNvPr id="0" name="Picture 2"/>
+                    <pic:cNvPicPr>
+                      <a:picLocks noChangeAspect="1" noChangeArrowheads="1"/>
+                    </pic:cNvPicPr>
+                  </pic:nvPicPr>
+                  <pic:blipFill>
+                    <a:blip r:embed="rId7">
+                      <a:extLst>
+                        <a:ext uri="{28A0092B-C50C-407E-A947-70E740481C1C}">
+                          <a14:useLocalDpi xmlns:a14="http://schemas.microsoft.com/office/drawing/2010/main" val="0"/>
+                        </a:ext>
+                      </a:extLst>
+                    </a:blip>
+                    <a:srcRect/>
+                    <a:stretch>
+                      <a:fillRect/>
+                    </a:stretch>
+                  </pic:blipFill>
+                  <pic:spPr bwMode="auto">
+                    <a:xfrm>
+                      <a:off x="0" y="0"/>
+                      <a:ext cx="4638675" cy="1781175"/>
+                    </a:xfrm>
+                    <a:prstGeom prst="rect">
+                      <a:avLst/>
+                    </a:prstGeom>
+                    <a:noFill/>
+                    <a:ln>
+                      <a:noFill/>
+                    </a:ln>
+                  </pic:spPr>
+                </pic:pic>
+              </a:graphicData>
+            </a:graphic>
+          </wp:inline>
+        </w:drawing>
+      </w:r>
+    </w:p>
+    <w:p/>
+    <w:p>
+      <w:r>
+        <w:t>Git commit</w:t>
+      </w:r>
+    </w:p>
+    <w:p>
+      <w:pPr>
+        <w:shd w:val="clear" w:color="auto" w:fill="FFFFFF"/>
+        <w:spacing w:before="75" w:after="225" w:line="240" w:lineRule="auto"/>
+        <w:rPr>
+          <w:rFonts w:ascii="Cambria" w:eastAsia="Times New Roman" w:hAnsi="Cambria" w:cs="Times New Roman"/>
+          <w:color w:val="222635"/>
+          <w:sz w:val="29"/>
+          <w:szCs w:val="29"/>
+        </w:rPr>
+      </w:pPr>
+      <w:r>
+        <w:rPr>
+          <w:rFonts w:ascii="Cambria" w:eastAsia="Times New Roman" w:hAnsi="Cambria" w:cs="Times New Roman"/>
+          <w:color w:val="222635"/>
+          <w:sz w:val="29"/>
+          <w:szCs w:val="29"/>
+        </w:rPr>
+        <w:t>Usage: </w:t>
+      </w:r>
+      <w:r>
+        <w:rPr>
+          <w:rFonts w:ascii="Consolas" w:eastAsia="Times New Roman" w:hAnsi="Consolas" w:cs="Courier New"/>
+          <w:color w:val="C7254E"/>
+          <w:sz w:val="26"/>
+          <w:szCs w:val="26"/>
+          <w:shd w:val="clear" w:color="auto" w:fill="F9F2F4"/>
+        </w:rPr>
+        <w:t>git commit -m “</w:t>
+      </w:r>
+      <w:r>
+        <w:rPr>
+          <w:rFonts w:ascii="Consolas" w:eastAsia="Times New Roman" w:hAnsi="Consolas" w:cs="Courier New"/>
+          <w:color w:val="C7254E"/>
+          <w:sz w:val="26"/>
+          <w:szCs w:val="26"/>
+          <w:shd w:val="clear" w:color="auto" w:fill="F9F2F4"/>
+        </w:rPr>
+        <w:t>[</w:t>
+      </w:r>
+      <w:r>
+        <w:rPr>
+          <w:rFonts w:ascii="Consolas" w:eastAsia="Times New Roman" w:hAnsi="Consolas" w:cs="Courier New"/>
+          <w:color w:val="C7254E"/>
+          <w:sz w:val="26"/>
+          <w:szCs w:val="26"/>
+          <w:shd w:val="clear" w:color="auto" w:fill="F9F2F4"/>
+        </w:rPr>
+        <w:t>Type in the commit message</w:t>
+      </w:r>
+      <w:proofErr w:type="gramStart"/>
+      <w:r>
+        <w:rPr>
+          <w:rFonts w:ascii="Consolas" w:eastAsia="Times New Roman" w:hAnsi="Consolas" w:cs="Courier New"/>
+          <w:color w:val="C7254E"/>
+          <w:sz w:val="26"/>
+          <w:szCs w:val="26"/>
+          <w:shd w:val="clear" w:color="auto" w:fill="F9F2F4"/>
+        </w:rPr>
+        <w:t>]”</w:t>
+      </w:r>
+      <w:r>
+        <w:rPr>
+          <w:rFonts w:ascii="Cambria" w:eastAsia="Times New Roman" w:hAnsi="Cambria" w:cs="Times New Roman"/>
+          <w:color w:val="222635"/>
+          <w:sz w:val="29"/>
+          <w:szCs w:val="29"/>
+        </w:rPr>
+        <w:t>  </w:t>
+      </w:r>
+      <w:r>
+        <w:rPr>
+          <w:rFonts w:ascii="Consolas" w:eastAsia="Times New Roman" w:hAnsi="Consolas" w:cs="Courier New"/>
+          <w:color w:val="C7254E"/>
+          <w:sz w:val="26"/>
+          <w:szCs w:val="26"/>
+          <w:shd w:val="clear" w:color="auto" w:fill="F9F2F4"/>
+        </w:rPr>
+        <w:t>[</w:t>
+      </w:r>
+      <w:proofErr w:type="gramEnd"/>
+      <w:r>
+        <w:rPr>
+          <w:rFonts w:ascii="Consolas" w:eastAsia="Times New Roman" w:hAnsi="Consolas" w:cs="Courier New"/>
+          <w:color w:val="C7254E"/>
+          <w:sz w:val="26"/>
+          <w:szCs w:val="26"/>
+          <w:shd w:val="clear" w:color="auto" w:fill="F9F2F4"/>
+        </w:rPr>
+        <w:t>file]</w:t>
+      </w:r>
+      <w:r>
+        <w:rPr>
+          <w:rFonts w:ascii="Cambria" w:eastAsia="Times New Roman" w:hAnsi="Cambria" w:cs="Times New Roman"/>
+          <w:color w:val="222635"/>
+          <w:sz w:val="29"/>
+          <w:szCs w:val="29"/>
+        </w:rPr>
+        <w:t>  </w:t>
+      </w:r>
+    </w:p>
+    <w:p>
+      <w:pPr>
+        <w:shd w:val="clear" w:color="auto" w:fill="FFFFFF"/>
+        <w:spacing w:before="75" w:after="225" w:line="240" w:lineRule="auto"/>
+        <w:rPr>
+          <w:rFonts w:ascii="Cambria" w:eastAsia="Times New Roman" w:hAnsi="Cambria" w:cs="Times New Roman"/>
+          <w:color w:val="222635"/>
+          <w:sz w:val="29"/>
+          <w:szCs w:val="29"/>
+        </w:rPr>
+      </w:pPr>
+      <w:proofErr w:type="gramStart"/>
+      <w:r>
+        <w:rPr>
+          <w:rFonts w:ascii="Cambria" w:eastAsia="Times New Roman" w:hAnsi="Cambria" w:cs="Times New Roman"/>
+          <w:color w:val="222635"/>
+          <w:sz w:val="29"/>
+          <w:szCs w:val="29"/>
+        </w:rPr>
+        <w:t xml:space="preserve">Or  </w:t>
+      </w:r>
+      <w:r>
+        <w:rPr>
+          <w:rFonts w:ascii="Consolas" w:eastAsia="Times New Roman" w:hAnsi="Consolas" w:cs="Courier New"/>
+          <w:color w:val="C7254E"/>
+          <w:sz w:val="26"/>
+          <w:szCs w:val="26"/>
+          <w:shd w:val="clear" w:color="auto" w:fill="F9F2F4"/>
+        </w:rPr>
+        <w:t>git</w:t>
+      </w:r>
+      <w:proofErr w:type="gramEnd"/>
+      <w:r>
+        <w:rPr>
+          <w:rFonts w:ascii="Consolas" w:eastAsia="Times New Roman" w:hAnsi="Consolas" w:cs="Courier New"/>
+          <w:color w:val="C7254E"/>
+          <w:sz w:val="26"/>
+          <w:szCs w:val="26"/>
+          <w:shd w:val="clear" w:color="auto" w:fill="F9F2F4"/>
+        </w:rPr>
+        <w:t xml:space="preserve"> commit</w:t>
+      </w:r>
+      <w:r>
+        <w:rPr>
+          <w:rFonts w:ascii="Consolas" w:eastAsia="Times New Roman" w:hAnsi="Consolas" w:cs="Courier New"/>
+          <w:color w:val="C7254E"/>
+          <w:sz w:val="26"/>
+          <w:szCs w:val="26"/>
+          <w:shd w:val="clear" w:color="auto" w:fill="F9F2F4"/>
+        </w:rPr>
+        <w:t xml:space="preserve"> </w:t>
+      </w:r>
+      <w:r>
+        <w:rPr>
+          <w:rFonts w:ascii="Consolas" w:eastAsia="Times New Roman" w:hAnsi="Consolas" w:cs="Courier New"/>
+          <w:color w:val="C7254E"/>
+          <w:sz w:val="26"/>
+          <w:szCs w:val="26"/>
+          <w:shd w:val="clear" w:color="auto" w:fill="F9F2F4"/>
+        </w:rPr>
+        <w:t>[file]</w:t>
+      </w:r>
+      <w:r>
+        <w:rPr>
+          <w:rFonts w:ascii="Cambria" w:eastAsia="Times New Roman" w:hAnsi="Cambria" w:cs="Times New Roman"/>
+          <w:color w:val="222635"/>
+          <w:sz w:val="29"/>
+          <w:szCs w:val="29"/>
+        </w:rPr>
+        <w:t>  </w:t>
+      </w:r>
+    </w:p>
+    <w:p>
+      <w:pPr>
+        <w:shd w:val="clear" w:color="auto" w:fill="FFFFFF"/>
+        <w:spacing w:before="75" w:after="225" w:line="240" w:lineRule="auto"/>
+        <w:rPr>
+          <w:rFonts w:ascii="Cambria" w:eastAsia="Times New Roman" w:hAnsi="Cambria" w:cs="Times New Roman"/>
+          <w:color w:val="222635"/>
+          <w:sz w:val="29"/>
+          <w:szCs w:val="29"/>
+        </w:rPr>
+      </w:pPr>
+      <w:r>
+        <w:rPr>
+          <w:rFonts w:ascii="Cambria" w:eastAsia="Times New Roman" w:hAnsi="Cambria" w:cs="Times New Roman"/>
+          <w:color w:val="222635"/>
+          <w:sz w:val="29"/>
+          <w:szCs w:val="29"/>
+        </w:rPr>
+        <w:t>This command records or snapshots the file permanently in the version history.</w:t>
+      </w:r>
+      <w:r>
+        <w:rPr>
+          <w:rFonts w:ascii="Cambria" w:eastAsia="Times New Roman" w:hAnsi="Cambria" w:cs="Times New Roman"/>
+          <w:color w:val="222635"/>
+          <w:sz w:val="29"/>
+          <w:szCs w:val="29"/>
+        </w:rPr>
+        <w:t xml:space="preserve"> After committing all </w:t>
+      </w:r>
+      <w:proofErr w:type="gramStart"/>
+      <w:r>
+        <w:rPr>
+          <w:rFonts w:ascii="Cambria" w:eastAsia="Times New Roman" w:hAnsi="Cambria" w:cs="Times New Roman"/>
+          <w:color w:val="222635"/>
+          <w:sz w:val="29"/>
+          <w:szCs w:val="29"/>
+        </w:rPr>
+        <w:t>files,  working</w:t>
+      </w:r>
+      <w:proofErr w:type="gramEnd"/>
+      <w:r>
+        <w:rPr>
+          <w:rFonts w:ascii="Cambria" w:eastAsia="Times New Roman" w:hAnsi="Cambria" w:cs="Times New Roman"/>
+          <w:color w:val="222635"/>
+          <w:sz w:val="29"/>
+          <w:szCs w:val="29"/>
+        </w:rPr>
+        <w:t xml:space="preserve"> tree is clean and nothing to commit.</w:t>
+      </w:r>
+    </w:p>
+    <w:p/>
+    <w:p>
+      <w:r>
+        <w:rPr>
+          <w:noProof/>
+        </w:rPr>
+        <w:drawing>
+          <wp:inline distT="0" distB="0" distL="0" distR="0" wp14:anchorId="3ED92230" wp14:editId="57BE45AF">
+            <wp:extent cx="5038725" cy="1400175"/>
+            <wp:effectExtent l="0" t="0" r="9525" b="9525"/>
+            <wp:docPr id="5" name="Picture 5"/>
+            <wp:cNvGraphicFramePr>
+              <a:graphicFrameLocks xmlns:a="http://schemas.openxmlformats.org/drawingml/2006/main" noChangeAspect="1"/>
+            </wp:cNvGraphicFramePr>
+            <a:graphic xmlns:a="http://schemas.openxmlformats.org/drawingml/2006/main">
+              <a:graphicData uri="http://schemas.openxmlformats.org/drawingml/2006/picture">
+                <pic:pic xmlns:pic="http://schemas.openxmlformats.org/drawingml/2006/picture">
+                  <pic:nvPicPr>
+                    <pic:cNvPr id="0" name="Picture 3"/>
+                    <pic:cNvPicPr>
+                      <a:picLocks noChangeAspect="1" noChangeArrowheads="1"/>
+                    </pic:cNvPicPr>
+                  </pic:nvPicPr>
+                  <pic:blipFill>
+                    <a:blip r:embed="rId8">
+                      <a:extLst>
+                        <a:ext uri="{28A0092B-C50C-407E-A947-70E740481C1C}">
+                          <a14:useLocalDpi xmlns:a14="http://schemas.microsoft.com/office/drawing/2010/main" val="0"/>
+                        </a:ext>
+                      </a:extLst>
+                    </a:blip>
+                    <a:srcRect/>
+                    <a:stretch>
+                      <a:fillRect/>
+                    </a:stretch>
+                  </pic:blipFill>
+                  <pic:spPr bwMode="auto">
+                    <a:xfrm>
+                      <a:off x="0" y="0"/>
+                      <a:ext cx="5038725" cy="1400175"/>
+                    </a:xfrm>
+                    <a:prstGeom prst="rect">
+                      <a:avLst/>
+                    </a:prstGeom>
+                    <a:noFill/>
+                    <a:ln>
+                      <a:noFill/>
+                    </a:ln>
+                  </pic:spPr>
+                </pic:pic>
+              </a:graphicData>
+            </a:graphic>
+          </wp:inline>
+        </w:drawing>
+      </w:r>
+    </w:p>
+    <w:p/>
+    <w:p/>
+    <w:p/>
+    <w:p>
+      <w:r>
+        <w:lastRenderedPageBreak/>
+        <w:t>Git log</w:t>
+      </w:r>
+    </w:p>
+    <w:p>
+      <w:pPr>
+        <w:rPr>
+          <w:rFonts w:ascii="Cambria" w:hAnsi="Cambria"/>
+          <w:color w:val="222635"/>
+          <w:sz w:val="29"/>
+          <w:szCs w:val="29"/>
+          <w:shd w:val="clear" w:color="auto" w:fill="FFFFFF"/>
+        </w:rPr>
+      </w:pPr>
+      <w:r>
+        <w:rPr>
+          <w:rFonts w:ascii="Cambria" w:hAnsi="Cambria"/>
+          <w:color w:val="222635"/>
+          <w:sz w:val="29"/>
+          <w:szCs w:val="29"/>
+          <w:shd w:val="clear" w:color="auto" w:fill="FFFFFF"/>
+        </w:rPr>
+        <w:t>This command is used to list the version history for the current branch.</w:t>
+      </w:r>
+    </w:p>
+    <w:p>
+      <w:pPr>
+        <w:rPr>
+          <w:rFonts w:ascii="Cambria" w:hAnsi="Cambria"/>
+          <w:color w:val="222635"/>
+          <w:sz w:val="29"/>
+          <w:szCs w:val="29"/>
+          <w:shd w:val="clear" w:color="auto" w:fill="FFFFFF"/>
+        </w:rPr>
+      </w:pPr>
+    </w:p>
+    <w:p>
+      <w:bookmarkStart w:id="0" w:name="_GoBack"/>
       <w:bookmarkEnd w:id="0"/>
     </w:p>
     <w:sectPr>

</xml_diff>

<commit_message>
This is document for git commands with examples
</commit_message>
<xml_diff>
--- a/gitCommands.docx
+++ b/gitCommands.docx
@@ -3,22 +3,63 @@
 <w:document xmlns:wpc="http://schemas.microsoft.com/office/word/2010/wordprocessingCanvas" xmlns:cx="http://schemas.microsoft.com/office/drawing/2014/chartex" xmlns:cx1="http://schemas.microsoft.com/office/drawing/2015/9/8/chartex" xmlns:cx2="http://schemas.microsoft.com/office/drawing/2015/10/21/chartex" xmlns:cx3="http://schemas.microsoft.com/office/drawing/2016/5/9/chartex" xmlns:cx4="http://schemas.microsoft.com/office/drawing/2016/5/10/chartex" xmlns:cx5="http://schemas.microsoft.com/office/drawing/2016/5/11/chartex" xmlns:cx6="http://schemas.microsoft.com/office/drawing/2016/5/12/chartex" xmlns:cx7="http://schemas.microsoft.com/office/drawing/2016/5/13/chartex" xmlns:cx8="http://schemas.microsoft.com/office/drawing/2016/5/14/chartex" xmlns:mc="http://schemas.openxmlformats.org/markup-compatibility/2006" xmlns:aink="http://schemas.microsoft.com/office/drawing/2016/ink" xmlns:am3d="http://schemas.microsoft.com/office/drawing/2017/model3d" xmlns:o="urn:schemas-microsoft-com:office:office" xmlns:r="http://schemas.openxmlformats.org/officeDocument/2006/relationships" xmlns:m="http://schemas.openxmlformats.org/officeDocument/2006/math" xmlns:v="urn:schemas-microsoft-com:vml" xmlns:wp14="http://schemas.microsoft.com/office/word/2010/wordprocessingDrawing" xmlns:wp="http://schemas.openxmlformats.org/drawingml/2006/wordprocessingDrawing" xmlns:w10="urn:schemas-microsoft-com:office:word" xmlns:w="http://schemas.openxmlformats.org/wordprocessingml/2006/main" xmlns:w14="http://schemas.microsoft.com/office/word/2010/wordml" xmlns:w15="http://schemas.microsoft.com/office/word/2012/wordml" xmlns:w16cid="http://schemas.microsoft.com/office/word/2016/wordml/cid" xmlns:w16se="http://schemas.microsoft.com/office/word/2015/wordml/symex" xmlns:wpg="http://schemas.microsoft.com/office/word/2010/wordprocessingGroup" xmlns:wpi="http://schemas.microsoft.com/office/word/2010/wordprocessingInk" xmlns:wne="http://schemas.microsoft.com/office/word/2006/wordml" xmlns:wps="http://schemas.microsoft.com/office/word/2010/wordprocessingShape" mc:Ignorable="w14 w15 w16se w16cid wp14">
   <w:body>
     <w:p>
-      <w:r>
+      <w:pPr>
+        <w:rPr>
+          <w:rFonts w:cstheme="minorHAnsi"/>
+          <w:b/>
+          <w:bCs/>
+          <w:sz w:val="36"/>
+          <w:szCs w:val="36"/>
+        </w:rPr>
+      </w:pPr>
+      <w:r>
+        <w:rPr>
+          <w:rFonts w:cstheme="minorHAnsi"/>
+          <w:b/>
+          <w:bCs/>
+          <w:sz w:val="36"/>
+          <w:szCs w:val="36"/>
+        </w:rPr>
         <w:t>Git Commands</w:t>
       </w:r>
     </w:p>
     <w:p>
-      <w:r>
-        <w:t xml:space="preserve">Git </w:t>
-      </w:r>
-      <w:r>
-        <w:rPr>
-          <w:rFonts w:ascii="Helvetica" w:eastAsia="Times New Roman" w:hAnsi="Helvetica" w:cs="Helvetica"/>
-          <w:b/>
-          <w:bCs/>
-          <w:color w:val="222635"/>
-          <w:sz w:val="38"/>
-          <w:szCs w:val="38"/>
+      <w:pPr>
+        <w:rPr>
+          <w:rFonts w:cstheme="minorHAnsi"/>
+          <w:b/>
+          <w:bCs/>
+          <w:sz w:val="28"/>
+          <w:szCs w:val="28"/>
+        </w:rPr>
+      </w:pPr>
+      <w:r>
+        <w:rPr>
+          <w:rFonts w:cstheme="minorHAnsi"/>
+          <w:b/>
+          <w:bCs/>
+          <w:sz w:val="28"/>
+          <w:szCs w:val="28"/>
+        </w:rPr>
+        <w:t>g</w:t>
+      </w:r>
+      <w:r>
+        <w:rPr>
+          <w:rFonts w:cstheme="minorHAnsi"/>
+          <w:b/>
+          <w:bCs/>
+          <w:sz w:val="28"/>
+          <w:szCs w:val="28"/>
+        </w:rPr>
+        <w:t xml:space="preserve">it </w:t>
+      </w:r>
+      <w:r>
+        <w:rPr>
+          <w:rFonts w:eastAsia="Times New Roman" w:cstheme="minorHAnsi"/>
+          <w:b/>
+          <w:bCs/>
+          <w:sz w:val="28"/>
+          <w:szCs w:val="28"/>
         </w:rPr>
         <w:t>config</w:t>
       </w:r>
@@ -29,16 +70,14 @@
         <w:shd w:val="clear" w:color="auto" w:fill="FFFFFF"/>
         <w:spacing w:before="75" w:beforeAutospacing="0" w:after="225" w:afterAutospacing="0"/>
         <w:rPr>
-          <w:rFonts w:ascii="Cambria" w:hAnsi="Cambria"/>
-          <w:color w:val="222635"/>
-          <w:sz w:val="29"/>
-          <w:szCs w:val="29"/>
-        </w:rPr>
-      </w:pPr>
-      <w:r>
-        <w:rPr>
-          <w:rFonts w:ascii="Cambria" w:hAnsi="Cambria"/>
-          <w:color w:val="222635"/>
+          <w:rFonts w:asciiTheme="minorHAnsi" w:hAnsiTheme="minorHAnsi" w:cstheme="minorHAnsi"/>
+          <w:sz w:val="29"/>
+          <w:szCs w:val="29"/>
+        </w:rPr>
+      </w:pPr>
+      <w:r>
+        <w:rPr>
+          <w:rFonts w:asciiTheme="minorHAnsi" w:hAnsiTheme="minorHAnsi" w:cstheme="minorHAnsi"/>
           <w:sz w:val="29"/>
           <w:szCs w:val="29"/>
         </w:rPr>
@@ -47,13 +86,22 @@
       <w:r>
         <w:rPr>
           <w:rStyle w:val="HTMLCode"/>
-          <w:rFonts w:ascii="Consolas" w:hAnsi="Consolas"/>
-          <w:color w:val="C7254E"/>
+          <w:rFonts w:asciiTheme="minorHAnsi" w:hAnsiTheme="minorHAnsi" w:cstheme="minorHAnsi"/>
           <w:sz w:val="26"/>
           <w:szCs w:val="26"/>
           <w:shd w:val="clear" w:color="auto" w:fill="F9F2F4"/>
         </w:rPr>
-        <w:t>git config –global user.name [name]</w:t>
+        <w:t>git config –global user.name [name</w:t>
+      </w:r>
+      <w:r>
+        <w:rPr>
+          <w:rStyle w:val="HTMLCode"/>
+          <w:rFonts w:asciiTheme="minorHAnsi" w:hAnsiTheme="minorHAnsi" w:cstheme="minorHAnsi"/>
+          <w:sz w:val="26"/>
+          <w:szCs w:val="26"/>
+          <w:shd w:val="clear" w:color="auto" w:fill="F9F2F4"/>
+        </w:rPr>
+        <w:t>]</w:t>
       </w:r>
     </w:p>
     <w:p>
@@ -62,16 +110,14 @@
         <w:shd w:val="clear" w:color="auto" w:fill="FFFFFF"/>
         <w:spacing w:before="75" w:beforeAutospacing="0" w:after="225" w:afterAutospacing="0"/>
         <w:rPr>
-          <w:rFonts w:ascii="Cambria" w:hAnsi="Cambria"/>
-          <w:color w:val="222635"/>
-          <w:sz w:val="29"/>
-          <w:szCs w:val="29"/>
-        </w:rPr>
-      </w:pPr>
-      <w:r>
-        <w:rPr>
-          <w:rFonts w:ascii="Cambria" w:hAnsi="Cambria"/>
-          <w:color w:val="222635"/>
+          <w:rFonts w:asciiTheme="minorHAnsi" w:hAnsiTheme="minorHAnsi" w:cstheme="minorHAnsi"/>
+          <w:sz w:val="29"/>
+          <w:szCs w:val="29"/>
+        </w:rPr>
+      </w:pPr>
+      <w:r>
+        <w:rPr>
+          <w:rFonts w:asciiTheme="minorHAnsi" w:hAnsiTheme="minorHAnsi" w:cstheme="minorHAnsi"/>
           <w:sz w:val="29"/>
           <w:szCs w:val="29"/>
         </w:rPr>
@@ -80,8 +126,7 @@
       <w:r>
         <w:rPr>
           <w:rStyle w:val="HTMLCode"/>
-          <w:rFonts w:ascii="Consolas" w:hAnsi="Consolas"/>
-          <w:color w:val="C7254E"/>
+          <w:rFonts w:asciiTheme="minorHAnsi" w:hAnsiTheme="minorHAnsi" w:cstheme="minorHAnsi"/>
           <w:sz w:val="26"/>
           <w:szCs w:val="26"/>
           <w:shd w:val="clear" w:color="auto" w:fill="F9F2F4"/>
@@ -89,12 +134,10 @@
         <w:t xml:space="preserve">git config –global </w:t>
       </w:r>
       <w:proofErr w:type="spellStart"/>
-      <w:proofErr w:type="gramStart"/>
       <w:r>
         <w:rPr>
           <w:rStyle w:val="HTMLCode"/>
-          <w:rFonts w:ascii="Consolas" w:hAnsi="Consolas"/>
-          <w:color w:val="C7254E"/>
+          <w:rFonts w:asciiTheme="minorHAnsi" w:hAnsiTheme="minorHAnsi" w:cstheme="minorHAnsi"/>
           <w:sz w:val="26"/>
           <w:szCs w:val="26"/>
           <w:shd w:val="clear" w:color="auto" w:fill="F9F2F4"/>
@@ -102,12 +145,10 @@
         <w:t>user.email</w:t>
       </w:r>
       <w:proofErr w:type="spellEnd"/>
-      <w:proofErr w:type="gramEnd"/>
       <w:r>
         <w:rPr>
           <w:rStyle w:val="HTMLCode"/>
-          <w:rFonts w:ascii="Consolas" w:hAnsi="Consolas"/>
-          <w:color w:val="C7254E"/>
+          <w:rFonts w:asciiTheme="minorHAnsi" w:hAnsiTheme="minorHAnsi" w:cstheme="minorHAnsi"/>
           <w:sz w:val="26"/>
           <w:szCs w:val="26"/>
           <w:shd w:val="clear" w:color="auto" w:fill="F9F2F4"/>
@@ -116,8 +157,7 @@
       </w:r>
       <w:r>
         <w:rPr>
-          <w:rFonts w:ascii="Cambria" w:hAnsi="Cambria"/>
-          <w:color w:val="222635"/>
+          <w:rFonts w:asciiTheme="minorHAnsi" w:hAnsiTheme="minorHAnsi" w:cstheme="minorHAnsi"/>
           <w:sz w:val="29"/>
           <w:szCs w:val="29"/>
         </w:rPr>
@@ -130,16 +170,14 @@
         <w:shd w:val="clear" w:color="auto" w:fill="FFFFFF"/>
         <w:spacing w:before="75" w:beforeAutospacing="0" w:after="225" w:afterAutospacing="0"/>
         <w:rPr>
-          <w:rFonts w:ascii="Cambria" w:hAnsi="Cambria"/>
-          <w:color w:val="222635"/>
-          <w:sz w:val="29"/>
-          <w:szCs w:val="29"/>
-        </w:rPr>
-      </w:pPr>
-      <w:r>
-        <w:rPr>
-          <w:rFonts w:ascii="Cambria" w:hAnsi="Cambria"/>
-          <w:color w:val="222635"/>
+          <w:rFonts w:asciiTheme="minorHAnsi" w:hAnsiTheme="minorHAnsi" w:cstheme="minorHAnsi"/>
+          <w:sz w:val="29"/>
+          <w:szCs w:val="29"/>
+        </w:rPr>
+      </w:pPr>
+      <w:r>
+        <w:rPr>
+          <w:rFonts w:asciiTheme="minorHAnsi" w:hAnsiTheme="minorHAnsi" w:cstheme="minorHAnsi"/>
           <w:sz w:val="29"/>
           <w:szCs w:val="29"/>
         </w:rPr>
@@ -147,8 +185,14 @@
       </w:r>
     </w:p>
     <w:p>
-      <w:r>
-        <w:rPr>
+      <w:pPr>
+        <w:rPr>
+          <w:rFonts w:cstheme="minorHAnsi"/>
+        </w:rPr>
+      </w:pPr>
+      <w:r>
+        <w:rPr>
+          <w:rFonts w:cstheme="minorHAnsi"/>
           <w:noProof/>
         </w:rPr>
         <w:drawing>
@@ -201,35 +245,44 @@
         </w:drawing>
       </w:r>
     </w:p>
-    <w:p/>
+    <w:p>
+      <w:pPr>
+        <w:rPr>
+          <w:rFonts w:cstheme="minorHAnsi"/>
+        </w:rPr>
+      </w:pPr>
+    </w:p>
     <w:p>
       <w:pPr>
         <w:pStyle w:val="NormalWeb"/>
         <w:shd w:val="clear" w:color="auto" w:fill="FFFFFF"/>
         <w:spacing w:before="75" w:beforeAutospacing="0" w:after="225" w:afterAutospacing="0"/>
         <w:rPr>
-          <w:rFonts w:asciiTheme="minorEastAsia" w:eastAsiaTheme="minorEastAsia" w:hAnsiTheme="minorEastAsia"/>
-          <w:color w:val="222635"/>
-          <w:sz w:val="29"/>
-          <w:szCs w:val="29"/>
-        </w:rPr>
-      </w:pPr>
-      <w:r>
-        <w:rPr>
-          <w:rFonts w:asciiTheme="minorEastAsia" w:eastAsiaTheme="minorEastAsia" w:hAnsiTheme="minorEastAsia"/>
-          <w:color w:val="222635"/>
-          <w:sz w:val="29"/>
-          <w:szCs w:val="29"/>
+          <w:rFonts w:asciiTheme="minorHAnsi" w:eastAsiaTheme="minorEastAsia" w:hAnsiTheme="minorHAnsi" w:cstheme="minorHAnsi"/>
+          <w:b/>
+          <w:bCs/>
+          <w:sz w:val="28"/>
+          <w:szCs w:val="28"/>
+        </w:rPr>
+      </w:pPr>
+      <w:r>
+        <w:rPr>
+          <w:rFonts w:asciiTheme="minorHAnsi" w:eastAsiaTheme="minorEastAsia" w:hAnsiTheme="minorHAnsi" w:cstheme="minorHAnsi"/>
+          <w:b/>
+          <w:bCs/>
+          <w:sz w:val="28"/>
+          <w:szCs w:val="28"/>
         </w:rPr>
         <w:t xml:space="preserve">git </w:t>
       </w:r>
       <w:proofErr w:type="spellStart"/>
       <w:r>
         <w:rPr>
-          <w:rFonts w:asciiTheme="minorEastAsia" w:eastAsiaTheme="minorEastAsia" w:hAnsiTheme="minorEastAsia"/>
-          <w:color w:val="222635"/>
-          <w:sz w:val="29"/>
-          <w:szCs w:val="29"/>
+          <w:rFonts w:asciiTheme="minorHAnsi" w:eastAsiaTheme="minorEastAsia" w:hAnsiTheme="minorHAnsi" w:cstheme="minorHAnsi"/>
+          <w:b/>
+          <w:bCs/>
+          <w:sz w:val="28"/>
+          <w:szCs w:val="28"/>
         </w:rPr>
         <w:t>init</w:t>
       </w:r>
@@ -241,16 +294,14 @@
         <w:shd w:val="clear" w:color="auto" w:fill="FFFFFF"/>
         <w:spacing w:before="75" w:beforeAutospacing="0" w:after="225" w:afterAutospacing="0"/>
         <w:rPr>
-          <w:rFonts w:ascii="Cambria" w:hAnsi="Cambria"/>
-          <w:color w:val="222635"/>
-          <w:sz w:val="29"/>
-          <w:szCs w:val="29"/>
-        </w:rPr>
-      </w:pPr>
-      <w:r>
-        <w:rPr>
-          <w:rFonts w:ascii="Cambria" w:hAnsi="Cambria"/>
-          <w:color w:val="222635"/>
+          <w:rFonts w:asciiTheme="minorHAnsi" w:hAnsiTheme="minorHAnsi" w:cstheme="minorHAnsi"/>
+          <w:sz w:val="29"/>
+          <w:szCs w:val="29"/>
+        </w:rPr>
+      </w:pPr>
+      <w:r>
+        <w:rPr>
+          <w:rFonts w:asciiTheme="minorHAnsi" w:hAnsiTheme="minorHAnsi" w:cstheme="minorHAnsi"/>
           <w:sz w:val="29"/>
           <w:szCs w:val="29"/>
         </w:rPr>
@@ -259,8 +310,7 @@
       <w:r>
         <w:rPr>
           <w:rStyle w:val="HTMLCode"/>
-          <w:rFonts w:ascii="Consolas" w:hAnsi="Consolas"/>
-          <w:color w:val="C7254E"/>
+          <w:rFonts w:asciiTheme="minorHAnsi" w:hAnsiTheme="minorHAnsi" w:cstheme="minorHAnsi"/>
           <w:sz w:val="26"/>
           <w:szCs w:val="26"/>
           <w:shd w:val="clear" w:color="auto" w:fill="F9F2F4"/>
@@ -271,8 +321,7 @@
       <w:r>
         <w:rPr>
           <w:rStyle w:val="HTMLCode"/>
-          <w:rFonts w:ascii="Consolas" w:hAnsi="Consolas"/>
-          <w:color w:val="C7254E"/>
+          <w:rFonts w:asciiTheme="minorHAnsi" w:hAnsiTheme="minorHAnsi" w:cstheme="minorHAnsi"/>
           <w:sz w:val="26"/>
           <w:szCs w:val="26"/>
           <w:shd w:val="clear" w:color="auto" w:fill="F9F2F4"/>
@@ -283,8 +332,7 @@
       <w:r>
         <w:rPr>
           <w:rStyle w:val="HTMLCode"/>
-          <w:rFonts w:ascii="Consolas" w:hAnsi="Consolas"/>
-          <w:color w:val="C7254E"/>
+          <w:rFonts w:asciiTheme="minorHAnsi" w:hAnsiTheme="minorHAnsi" w:cstheme="minorHAnsi"/>
           <w:sz w:val="26"/>
           <w:szCs w:val="26"/>
           <w:shd w:val="clear" w:color="auto" w:fill="F9F2F4"/>
@@ -298,16 +346,14 @@
         <w:shd w:val="clear" w:color="auto" w:fill="FFFFFF"/>
         <w:spacing w:before="75" w:beforeAutospacing="0" w:after="225" w:afterAutospacing="0"/>
         <w:rPr>
-          <w:rFonts w:ascii="Cambria" w:hAnsi="Cambria"/>
-          <w:color w:val="222635"/>
-          <w:sz w:val="29"/>
-          <w:szCs w:val="29"/>
-        </w:rPr>
-      </w:pPr>
-      <w:r>
-        <w:rPr>
-          <w:rFonts w:ascii="Cambria" w:hAnsi="Cambria"/>
-          <w:color w:val="222635"/>
+          <w:rFonts w:asciiTheme="minorHAnsi" w:hAnsiTheme="minorHAnsi" w:cstheme="minorHAnsi"/>
+          <w:sz w:val="29"/>
+          <w:szCs w:val="29"/>
+        </w:rPr>
+      </w:pPr>
+      <w:r>
+        <w:rPr>
+          <w:rFonts w:asciiTheme="minorHAnsi" w:hAnsiTheme="minorHAnsi" w:cstheme="minorHAnsi"/>
           <w:sz w:val="29"/>
           <w:szCs w:val="29"/>
         </w:rPr>
@@ -315,8 +361,14 @@
       </w:r>
     </w:p>
     <w:p>
-      <w:r>
-        <w:rPr>
+      <w:pPr>
+        <w:rPr>
+          <w:rFonts w:cstheme="minorHAnsi"/>
+        </w:rPr>
+      </w:pPr>
+      <w:r>
+        <w:rPr>
+          <w:rFonts w:cstheme="minorHAnsi"/>
           <w:noProof/>
         </w:rPr>
         <w:drawing>
@@ -369,10 +421,42 @@
         </w:drawing>
       </w:r>
     </w:p>
-    <w:p/>
-    <w:p>
-      <w:r>
-        <w:t>Git status</w:t>
+    <w:p>
+      <w:pPr>
+        <w:rPr>
+          <w:rFonts w:cstheme="minorHAnsi"/>
+        </w:rPr>
+      </w:pPr>
+    </w:p>
+    <w:p>
+      <w:pPr>
+        <w:rPr>
+          <w:rFonts w:cstheme="minorHAnsi"/>
+          <w:b/>
+          <w:bCs/>
+          <w:sz w:val="28"/>
+          <w:szCs w:val="28"/>
+        </w:rPr>
+      </w:pPr>
+      <w:r>
+        <w:rPr>
+          <w:rFonts w:cstheme="minorHAnsi"/>
+          <w:b/>
+          <w:bCs/>
+          <w:sz w:val="28"/>
+          <w:szCs w:val="28"/>
+        </w:rPr>
+        <w:t>g</w:t>
+      </w:r>
+      <w:r>
+        <w:rPr>
+          <w:rFonts w:cstheme="minorHAnsi"/>
+          <w:b/>
+          <w:bCs/>
+          <w:sz w:val="28"/>
+          <w:szCs w:val="28"/>
+        </w:rPr>
+        <w:t>it status</w:t>
       </w:r>
     </w:p>
     <w:p>
@@ -380,16 +464,14 @@
         <w:shd w:val="clear" w:color="auto" w:fill="FFFFFF"/>
         <w:spacing w:before="75" w:after="225" w:line="240" w:lineRule="auto"/>
         <w:rPr>
-          <w:rFonts w:ascii="Cambria" w:eastAsia="Times New Roman" w:hAnsi="Cambria" w:cs="Times New Roman"/>
-          <w:color w:val="222635"/>
-          <w:sz w:val="29"/>
-          <w:szCs w:val="29"/>
-        </w:rPr>
-      </w:pPr>
-      <w:r>
-        <w:rPr>
-          <w:rFonts w:ascii="Cambria" w:eastAsia="Times New Roman" w:hAnsi="Cambria" w:cs="Times New Roman"/>
-          <w:color w:val="222635"/>
+          <w:rFonts w:eastAsia="Times New Roman" w:cstheme="minorHAnsi"/>
+          <w:sz w:val="29"/>
+          <w:szCs w:val="29"/>
+        </w:rPr>
+      </w:pPr>
+      <w:r>
+        <w:rPr>
+          <w:rFonts w:eastAsia="Times New Roman" w:cstheme="minorHAnsi"/>
           <w:sz w:val="29"/>
           <w:szCs w:val="29"/>
         </w:rPr>
@@ -397,8 +479,7 @@
       </w:r>
       <w:r>
         <w:rPr>
-          <w:rFonts w:ascii="Consolas" w:eastAsia="Times New Roman" w:hAnsi="Consolas" w:cs="Courier New"/>
-          <w:color w:val="C7254E"/>
+          <w:rFonts w:eastAsia="Times New Roman" w:cstheme="minorHAnsi"/>
           <w:sz w:val="26"/>
           <w:szCs w:val="26"/>
           <w:shd w:val="clear" w:color="auto" w:fill="F9F2F4"/>
@@ -407,8 +488,7 @@
       </w:r>
       <w:r>
         <w:rPr>
-          <w:rFonts w:ascii="Cambria" w:eastAsia="Times New Roman" w:hAnsi="Cambria" w:cs="Times New Roman"/>
-          <w:color w:val="222635"/>
+          <w:rFonts w:eastAsia="Times New Roman" w:cstheme="minorHAnsi"/>
           <w:sz w:val="29"/>
           <w:szCs w:val="29"/>
         </w:rPr>
@@ -420,46 +500,29 @@
         <w:shd w:val="clear" w:color="auto" w:fill="FFFFFF"/>
         <w:spacing w:before="75" w:after="225" w:line="240" w:lineRule="auto"/>
         <w:rPr>
-          <w:rFonts w:ascii="Cambria" w:eastAsia="Times New Roman" w:hAnsi="Cambria" w:cs="Times New Roman"/>
-          <w:color w:val="222635"/>
-          <w:sz w:val="29"/>
-          <w:szCs w:val="29"/>
-        </w:rPr>
-      </w:pPr>
-      <w:r>
-        <w:rPr>
-          <w:rFonts w:ascii="Cambria" w:eastAsia="Times New Roman" w:hAnsi="Cambria" w:cs="Times New Roman"/>
-          <w:color w:val="222635"/>
-          <w:sz w:val="29"/>
-          <w:szCs w:val="29"/>
-        </w:rPr>
-        <w:t xml:space="preserve">This command lists all the files that </w:t>
-      </w:r>
-      <w:proofErr w:type="gramStart"/>
-      <w:r>
-        <w:rPr>
-          <w:rFonts w:ascii="Cambria" w:eastAsia="Times New Roman" w:hAnsi="Cambria" w:cs="Times New Roman"/>
-          <w:color w:val="222635"/>
-          <w:sz w:val="29"/>
-          <w:szCs w:val="29"/>
-        </w:rPr>
-        <w:t>have to</w:t>
-      </w:r>
-      <w:proofErr w:type="gramEnd"/>
-      <w:r>
-        <w:rPr>
-          <w:rFonts w:ascii="Cambria" w:eastAsia="Times New Roman" w:hAnsi="Cambria" w:cs="Times New Roman"/>
-          <w:color w:val="222635"/>
-          <w:sz w:val="29"/>
-          <w:szCs w:val="29"/>
-        </w:rPr>
-        <w:t xml:space="preserve"> be committed.</w:t>
-      </w:r>
-    </w:p>
-    <w:p/>
-    <w:p>
-      <w:r>
-        <w:rPr>
+          <w:rFonts w:eastAsia="Times New Roman" w:cstheme="minorHAnsi"/>
+          <w:sz w:val="29"/>
+          <w:szCs w:val="29"/>
+        </w:rPr>
+      </w:pPr>
+      <w:r>
+        <w:rPr>
+          <w:rFonts w:eastAsia="Times New Roman" w:cstheme="minorHAnsi"/>
+          <w:sz w:val="29"/>
+          <w:szCs w:val="29"/>
+        </w:rPr>
+        <w:t>This command lists all the files that have to be committed.</w:t>
+      </w:r>
+    </w:p>
+    <w:p>
+      <w:pPr>
+        <w:rPr>
+          <w:rFonts w:cstheme="minorHAnsi"/>
+        </w:rPr>
+      </w:pPr>
+      <w:r>
+        <w:rPr>
+          <w:rFonts w:cstheme="minorHAnsi"/>
           <w:noProof/>
         </w:rPr>
         <w:drawing>
@@ -512,32 +575,58 @@
         </w:drawing>
       </w:r>
     </w:p>
-    <w:p/>
-    <w:p>
-      <w:r>
-        <w:t xml:space="preserve">Git </w:t>
-      </w:r>
-      <w:proofErr w:type="gramStart"/>
-      <w:r>
-        <w:t>add</w:t>
-      </w:r>
-      <w:proofErr w:type="gramEnd"/>
+    <w:p>
+      <w:pPr>
+        <w:rPr>
+          <w:rFonts w:cstheme="minorHAnsi"/>
+        </w:rPr>
+      </w:pPr>
+    </w:p>
+    <w:p>
+      <w:pPr>
+        <w:rPr>
+          <w:rFonts w:cstheme="minorHAnsi"/>
+          <w:b/>
+          <w:bCs/>
+          <w:sz w:val="28"/>
+          <w:szCs w:val="28"/>
+        </w:rPr>
+      </w:pPr>
+      <w:r>
+        <w:rPr>
+          <w:rFonts w:cstheme="minorHAnsi"/>
+          <w:b/>
+          <w:bCs/>
+          <w:sz w:val="28"/>
+          <w:szCs w:val="28"/>
+        </w:rPr>
+        <w:lastRenderedPageBreak/>
+        <w:t>g</w:t>
+      </w:r>
+      <w:r>
+        <w:rPr>
+          <w:rFonts w:cstheme="minorHAnsi"/>
+          <w:b/>
+          <w:bCs/>
+          <w:sz w:val="28"/>
+          <w:szCs w:val="28"/>
+        </w:rPr>
+        <w:t>it add</w:t>
+      </w:r>
     </w:p>
     <w:p>
       <w:pPr>
         <w:shd w:val="clear" w:color="auto" w:fill="FFFFFF"/>
         <w:spacing w:before="75" w:after="225" w:line="240" w:lineRule="auto"/>
         <w:rPr>
-          <w:rFonts w:ascii="Cambria" w:eastAsia="Times New Roman" w:hAnsi="Cambria" w:cs="Times New Roman"/>
-          <w:color w:val="222635"/>
-          <w:sz w:val="29"/>
-          <w:szCs w:val="29"/>
-        </w:rPr>
-      </w:pPr>
-      <w:r>
-        <w:rPr>
-          <w:rFonts w:ascii="Cambria" w:eastAsia="Times New Roman" w:hAnsi="Cambria" w:cs="Times New Roman"/>
-          <w:color w:val="222635"/>
+          <w:rFonts w:eastAsia="Times New Roman" w:cstheme="minorHAnsi"/>
+          <w:sz w:val="29"/>
+          <w:szCs w:val="29"/>
+        </w:rPr>
+      </w:pPr>
+      <w:r>
+        <w:rPr>
+          <w:rFonts w:eastAsia="Times New Roman" w:cstheme="minorHAnsi"/>
           <w:sz w:val="29"/>
           <w:szCs w:val="29"/>
         </w:rPr>
@@ -545,8 +634,7 @@
       </w:r>
       <w:r>
         <w:rPr>
-          <w:rFonts w:ascii="Consolas" w:eastAsia="Times New Roman" w:hAnsi="Consolas" w:cs="Courier New"/>
-          <w:color w:val="C7254E"/>
+          <w:rFonts w:eastAsia="Times New Roman" w:cstheme="minorHAnsi"/>
           <w:sz w:val="26"/>
           <w:szCs w:val="26"/>
           <w:shd w:val="clear" w:color="auto" w:fill="F9F2F4"/>
@@ -555,8 +643,7 @@
       </w:r>
       <w:r>
         <w:rPr>
-          <w:rFonts w:ascii="Cambria" w:eastAsia="Times New Roman" w:hAnsi="Cambria" w:cs="Times New Roman"/>
-          <w:color w:val="222635"/>
+          <w:rFonts w:eastAsia="Times New Roman" w:cstheme="minorHAnsi"/>
           <w:sz w:val="29"/>
           <w:szCs w:val="29"/>
         </w:rPr>
@@ -568,26 +655,29 @@
         <w:shd w:val="clear" w:color="auto" w:fill="FFFFFF"/>
         <w:spacing w:before="75" w:after="225" w:line="240" w:lineRule="auto"/>
         <w:rPr>
-          <w:rFonts w:ascii="Cambria" w:eastAsia="Times New Roman" w:hAnsi="Cambria" w:cs="Times New Roman"/>
-          <w:color w:val="222635"/>
-          <w:sz w:val="29"/>
-          <w:szCs w:val="29"/>
-        </w:rPr>
-      </w:pPr>
-      <w:r>
-        <w:rPr>
-          <w:rFonts w:ascii="Cambria" w:eastAsia="Times New Roman" w:hAnsi="Cambria" w:cs="Times New Roman"/>
-          <w:color w:val="222635"/>
+          <w:rFonts w:eastAsia="Times New Roman" w:cstheme="minorHAnsi"/>
+          <w:sz w:val="29"/>
+          <w:szCs w:val="29"/>
+        </w:rPr>
+      </w:pPr>
+      <w:r>
+        <w:rPr>
+          <w:rFonts w:eastAsia="Times New Roman" w:cstheme="minorHAnsi"/>
           <w:sz w:val="29"/>
           <w:szCs w:val="29"/>
         </w:rPr>
         <w:t>This command adds a file to the staging area.</w:t>
       </w:r>
     </w:p>
-    <w:p/>
-    <w:p>
-      <w:r>
-        <w:rPr>
+    <w:p>
+      <w:pPr>
+        <w:rPr>
+          <w:rFonts w:cstheme="minorHAnsi"/>
+        </w:rPr>
+      </w:pPr>
+      <w:r>
+        <w:rPr>
+          <w:rFonts w:cstheme="minorHAnsi"/>
           <w:noProof/>
         </w:rPr>
         <w:drawing>
@@ -640,10 +730,42 @@
         </w:drawing>
       </w:r>
     </w:p>
-    <w:p/>
-    <w:p>
-      <w:r>
-        <w:t>Git commit</w:t>
+    <w:p>
+      <w:pPr>
+        <w:rPr>
+          <w:rFonts w:cstheme="minorHAnsi"/>
+        </w:rPr>
+      </w:pPr>
+    </w:p>
+    <w:p>
+      <w:pPr>
+        <w:rPr>
+          <w:rFonts w:cstheme="minorHAnsi"/>
+          <w:b/>
+          <w:bCs/>
+          <w:sz w:val="28"/>
+          <w:szCs w:val="28"/>
+        </w:rPr>
+      </w:pPr>
+      <w:r>
+        <w:rPr>
+          <w:rFonts w:cstheme="minorHAnsi"/>
+          <w:b/>
+          <w:bCs/>
+          <w:sz w:val="28"/>
+          <w:szCs w:val="28"/>
+        </w:rPr>
+        <w:t>g</w:t>
+      </w:r>
+      <w:r>
+        <w:rPr>
+          <w:rFonts w:cstheme="minorHAnsi"/>
+          <w:b/>
+          <w:bCs/>
+          <w:sz w:val="28"/>
+          <w:szCs w:val="28"/>
+        </w:rPr>
+        <w:t>it commit</w:t>
       </w:r>
     </w:p>
     <w:p>
@@ -651,16 +773,14 @@
         <w:shd w:val="clear" w:color="auto" w:fill="FFFFFF"/>
         <w:spacing w:before="75" w:after="225" w:line="240" w:lineRule="auto"/>
         <w:rPr>
-          <w:rFonts w:ascii="Cambria" w:eastAsia="Times New Roman" w:hAnsi="Cambria" w:cs="Times New Roman"/>
-          <w:color w:val="222635"/>
-          <w:sz w:val="29"/>
-          <w:szCs w:val="29"/>
-        </w:rPr>
-      </w:pPr>
-      <w:r>
-        <w:rPr>
-          <w:rFonts w:ascii="Cambria" w:eastAsia="Times New Roman" w:hAnsi="Cambria" w:cs="Times New Roman"/>
-          <w:color w:val="222635"/>
+          <w:rFonts w:eastAsia="Times New Roman" w:cstheme="minorHAnsi"/>
+          <w:sz w:val="29"/>
+          <w:szCs w:val="29"/>
+        </w:rPr>
+      </w:pPr>
+      <w:r>
+        <w:rPr>
+          <w:rFonts w:eastAsia="Times New Roman" w:cstheme="minorHAnsi"/>
           <w:sz w:val="29"/>
           <w:szCs w:val="29"/>
         </w:rPr>
@@ -668,79 +788,69 @@
       </w:r>
       <w:r>
         <w:rPr>
-          <w:rFonts w:ascii="Consolas" w:eastAsia="Times New Roman" w:hAnsi="Consolas" w:cs="Courier New"/>
-          <w:color w:val="C7254E"/>
+          <w:rFonts w:eastAsia="Times New Roman" w:cstheme="minorHAnsi"/>
           <w:sz w:val="26"/>
           <w:szCs w:val="26"/>
           <w:shd w:val="clear" w:color="auto" w:fill="F9F2F4"/>
         </w:rPr>
-        <w:t>git commit -m “</w:t>
-      </w:r>
-      <w:r>
-        <w:rPr>
-          <w:rFonts w:ascii="Consolas" w:eastAsia="Times New Roman" w:hAnsi="Consolas" w:cs="Courier New"/>
-          <w:color w:val="C7254E"/>
+        <w:t>git commit -m “[Type in the commit message]”</w:t>
+      </w:r>
+      <w:r>
+        <w:rPr>
+          <w:rFonts w:eastAsia="Times New Roman" w:cstheme="minorHAnsi"/>
+          <w:sz w:val="29"/>
+          <w:szCs w:val="29"/>
+        </w:rPr>
+        <w:t>  </w:t>
+      </w:r>
+      <w:r>
+        <w:rPr>
+          <w:rFonts w:eastAsia="Times New Roman" w:cstheme="minorHAnsi"/>
           <w:sz w:val="26"/>
           <w:szCs w:val="26"/>
           <w:shd w:val="clear" w:color="auto" w:fill="F9F2F4"/>
         </w:rPr>
-        <w:t>[</w:t>
-      </w:r>
-      <w:r>
-        <w:rPr>
-          <w:rFonts w:ascii="Consolas" w:eastAsia="Times New Roman" w:hAnsi="Consolas" w:cs="Courier New"/>
-          <w:color w:val="C7254E"/>
+        <w:t>[file]</w:t>
+      </w:r>
+      <w:r>
+        <w:rPr>
+          <w:rFonts w:eastAsia="Times New Roman" w:cstheme="minorHAnsi"/>
+          <w:sz w:val="29"/>
+          <w:szCs w:val="29"/>
+        </w:rPr>
+        <w:t>  </w:t>
+      </w:r>
+    </w:p>
+    <w:p>
+      <w:pPr>
+        <w:shd w:val="clear" w:color="auto" w:fill="FFFFFF"/>
+        <w:spacing w:before="75" w:after="225" w:line="240" w:lineRule="auto"/>
+        <w:rPr>
+          <w:rFonts w:eastAsia="Times New Roman" w:cstheme="minorHAnsi"/>
+          <w:sz w:val="29"/>
+          <w:szCs w:val="29"/>
+        </w:rPr>
+      </w:pPr>
+      <w:r>
+        <w:rPr>
+          <w:rFonts w:eastAsia="Times New Roman" w:cstheme="minorHAnsi"/>
+          <w:sz w:val="29"/>
+          <w:szCs w:val="29"/>
+        </w:rPr>
+        <w:t xml:space="preserve">Or  </w:t>
+      </w:r>
+      <w:r>
+        <w:rPr>
+          <w:rFonts w:eastAsia="Times New Roman" w:cstheme="minorHAnsi"/>
           <w:sz w:val="26"/>
           <w:szCs w:val="26"/>
           <w:shd w:val="clear" w:color="auto" w:fill="F9F2F4"/>
         </w:rPr>
-        <w:t>Type in the commit message</w:t>
-      </w:r>
-      <w:proofErr w:type="gramStart"/>
-      <w:r>
-        <w:rPr>
-          <w:rFonts w:ascii="Consolas" w:eastAsia="Times New Roman" w:hAnsi="Consolas" w:cs="Courier New"/>
-          <w:color w:val="C7254E"/>
-          <w:sz w:val="26"/>
-          <w:szCs w:val="26"/>
-          <w:shd w:val="clear" w:color="auto" w:fill="F9F2F4"/>
-        </w:rPr>
-        <w:t>]”</w:t>
-      </w:r>
-      <w:r>
-        <w:rPr>
-          <w:rFonts w:ascii="Cambria" w:eastAsia="Times New Roman" w:hAnsi="Cambria" w:cs="Times New Roman"/>
-          <w:color w:val="222635"/>
-          <w:sz w:val="29"/>
-          <w:szCs w:val="29"/>
-        </w:rPr>
-        <w:t>  </w:t>
-      </w:r>
-      <w:r>
-        <w:rPr>
-          <w:rFonts w:ascii="Consolas" w:eastAsia="Times New Roman" w:hAnsi="Consolas" w:cs="Courier New"/>
-          <w:color w:val="C7254E"/>
-          <w:sz w:val="26"/>
-          <w:szCs w:val="26"/>
-          <w:shd w:val="clear" w:color="auto" w:fill="F9F2F4"/>
-        </w:rPr>
-        <w:t>[</w:t>
-      </w:r>
-      <w:proofErr w:type="gramEnd"/>
-      <w:r>
-        <w:rPr>
-          <w:rFonts w:ascii="Consolas" w:eastAsia="Times New Roman" w:hAnsi="Consolas" w:cs="Courier New"/>
-          <w:color w:val="C7254E"/>
-          <w:sz w:val="26"/>
-          <w:szCs w:val="26"/>
-          <w:shd w:val="clear" w:color="auto" w:fill="F9F2F4"/>
-        </w:rPr>
-        <w:t>file]</w:t>
-      </w:r>
-      <w:r>
-        <w:rPr>
-          <w:rFonts w:ascii="Cambria" w:eastAsia="Times New Roman" w:hAnsi="Cambria" w:cs="Times New Roman"/>
-          <w:color w:val="222635"/>
+        <w:t>git commit [file]</w:t>
+      </w:r>
+      <w:r>
+        <w:rPr>
+          <w:rFonts w:eastAsia="Times New Roman" w:cstheme="minorHAnsi"/>
           <w:sz w:val="29"/>
           <w:szCs w:val="29"/>
         </w:rPr>
@@ -752,127 +862,29 @@
         <w:shd w:val="clear" w:color="auto" w:fill="FFFFFF"/>
         <w:spacing w:before="75" w:after="225" w:line="240" w:lineRule="auto"/>
         <w:rPr>
-          <w:rFonts w:ascii="Cambria" w:eastAsia="Times New Roman" w:hAnsi="Cambria" w:cs="Times New Roman"/>
-          <w:color w:val="222635"/>
-          <w:sz w:val="29"/>
-          <w:szCs w:val="29"/>
-        </w:rPr>
-      </w:pPr>
-      <w:proofErr w:type="gramStart"/>
-      <w:r>
-        <w:rPr>
-          <w:rFonts w:ascii="Cambria" w:eastAsia="Times New Roman" w:hAnsi="Cambria" w:cs="Times New Roman"/>
-          <w:color w:val="222635"/>
-          <w:sz w:val="29"/>
-          <w:szCs w:val="29"/>
-        </w:rPr>
-        <w:t xml:space="preserve">Or  </w:t>
-      </w:r>
-      <w:r>
-        <w:rPr>
-          <w:rFonts w:ascii="Consolas" w:eastAsia="Times New Roman" w:hAnsi="Consolas" w:cs="Courier New"/>
-          <w:color w:val="C7254E"/>
-          <w:sz w:val="26"/>
-          <w:szCs w:val="26"/>
-          <w:shd w:val="clear" w:color="auto" w:fill="F9F2F4"/>
-        </w:rPr>
-        <w:t>git</w:t>
-      </w:r>
-      <w:proofErr w:type="gramEnd"/>
-      <w:r>
-        <w:rPr>
-          <w:rFonts w:ascii="Consolas" w:eastAsia="Times New Roman" w:hAnsi="Consolas" w:cs="Courier New"/>
-          <w:color w:val="C7254E"/>
-          <w:sz w:val="26"/>
-          <w:szCs w:val="26"/>
-          <w:shd w:val="clear" w:color="auto" w:fill="F9F2F4"/>
-        </w:rPr>
-        <w:t xml:space="preserve"> commit</w:t>
-      </w:r>
-      <w:r>
-        <w:rPr>
-          <w:rFonts w:ascii="Consolas" w:eastAsia="Times New Roman" w:hAnsi="Consolas" w:cs="Courier New"/>
-          <w:color w:val="C7254E"/>
-          <w:sz w:val="26"/>
-          <w:szCs w:val="26"/>
-          <w:shd w:val="clear" w:color="auto" w:fill="F9F2F4"/>
-        </w:rPr>
-        <w:t xml:space="preserve"> </w:t>
-      </w:r>
-      <w:r>
-        <w:rPr>
-          <w:rFonts w:ascii="Consolas" w:eastAsia="Times New Roman" w:hAnsi="Consolas" w:cs="Courier New"/>
-          <w:color w:val="C7254E"/>
-          <w:sz w:val="26"/>
-          <w:szCs w:val="26"/>
-          <w:shd w:val="clear" w:color="auto" w:fill="F9F2F4"/>
-        </w:rPr>
-        <w:t>[file]</w:t>
-      </w:r>
-      <w:r>
-        <w:rPr>
-          <w:rFonts w:ascii="Cambria" w:eastAsia="Times New Roman" w:hAnsi="Cambria" w:cs="Times New Roman"/>
-          <w:color w:val="222635"/>
-          <w:sz w:val="29"/>
-          <w:szCs w:val="29"/>
-        </w:rPr>
-        <w:t>  </w:t>
-      </w:r>
-    </w:p>
-    <w:p>
-      <w:pPr>
-        <w:shd w:val="clear" w:color="auto" w:fill="FFFFFF"/>
-        <w:spacing w:before="75" w:after="225" w:line="240" w:lineRule="auto"/>
-        <w:rPr>
-          <w:rFonts w:ascii="Cambria" w:eastAsia="Times New Roman" w:hAnsi="Cambria" w:cs="Times New Roman"/>
-          <w:color w:val="222635"/>
-          <w:sz w:val="29"/>
-          <w:szCs w:val="29"/>
-        </w:rPr>
-      </w:pPr>
-      <w:r>
-        <w:rPr>
-          <w:rFonts w:ascii="Cambria" w:eastAsia="Times New Roman" w:hAnsi="Cambria" w:cs="Times New Roman"/>
-          <w:color w:val="222635"/>
-          <w:sz w:val="29"/>
-          <w:szCs w:val="29"/>
-        </w:rPr>
-        <w:t>This command records or snapshots the file permanently in the version history.</w:t>
-      </w:r>
-      <w:r>
-        <w:rPr>
-          <w:rFonts w:ascii="Cambria" w:eastAsia="Times New Roman" w:hAnsi="Cambria" w:cs="Times New Roman"/>
-          <w:color w:val="222635"/>
-          <w:sz w:val="29"/>
-          <w:szCs w:val="29"/>
-        </w:rPr>
-        <w:t xml:space="preserve"> After committing all </w:t>
-      </w:r>
-      <w:proofErr w:type="gramStart"/>
-      <w:r>
-        <w:rPr>
-          <w:rFonts w:ascii="Cambria" w:eastAsia="Times New Roman" w:hAnsi="Cambria" w:cs="Times New Roman"/>
-          <w:color w:val="222635"/>
-          <w:sz w:val="29"/>
-          <w:szCs w:val="29"/>
-        </w:rPr>
-        <w:t>files,  working</w:t>
-      </w:r>
-      <w:proofErr w:type="gramEnd"/>
-      <w:r>
-        <w:rPr>
-          <w:rFonts w:ascii="Cambria" w:eastAsia="Times New Roman" w:hAnsi="Cambria" w:cs="Times New Roman"/>
-          <w:color w:val="222635"/>
-          <w:sz w:val="29"/>
-          <w:szCs w:val="29"/>
-        </w:rPr>
-        <w:t xml:space="preserve"> tree is clean and nothing to commit.</w:t>
-      </w:r>
-    </w:p>
-    <w:p/>
-    <w:p>
-      <w:r>
-        <w:rPr>
+          <w:rFonts w:eastAsia="Times New Roman" w:cstheme="minorHAnsi"/>
+          <w:sz w:val="29"/>
+          <w:szCs w:val="29"/>
+        </w:rPr>
+      </w:pPr>
+      <w:r>
+        <w:rPr>
+          <w:rFonts w:eastAsia="Times New Roman" w:cstheme="minorHAnsi"/>
+          <w:sz w:val="29"/>
+          <w:szCs w:val="29"/>
+        </w:rPr>
+        <w:t>This command records or snapshots the file permanently in the version history. After committing all files,  working tree is clean and nothing to commit.</w:t>
+      </w:r>
+    </w:p>
+    <w:p>
+      <w:pPr>
+        <w:rPr>
+          <w:rFonts w:cstheme="minorHAnsi"/>
+        </w:rPr>
+      </w:pPr>
+      <w:r>
+        <w:rPr>
+          <w:rFonts w:cstheme="minorHAnsi"/>
           <w:noProof/>
         </w:rPr>
         <w:drawing>
@@ -925,50 +937,873 @@
         </w:drawing>
       </w:r>
     </w:p>
-    <w:p/>
-    <w:p/>
-    <w:p/>
-    <w:p>
-      <w:r>
+    <w:p>
+      <w:pPr>
+        <w:rPr>
+          <w:rFonts w:cstheme="minorHAnsi"/>
+        </w:rPr>
+      </w:pPr>
+    </w:p>
+    <w:p>
+      <w:pPr>
+        <w:rPr>
+          <w:rFonts w:cstheme="minorHAnsi"/>
+          <w:b/>
+          <w:bCs/>
+          <w:sz w:val="28"/>
+          <w:szCs w:val="28"/>
+        </w:rPr>
+      </w:pPr>
+      <w:r>
+        <w:rPr>
+          <w:rFonts w:cstheme="minorHAnsi"/>
+          <w:b/>
+          <w:bCs/>
+          <w:sz w:val="28"/>
+          <w:szCs w:val="28"/>
+        </w:rPr>
+        <w:t>g</w:t>
+      </w:r>
+      <w:r>
+        <w:rPr>
+          <w:rFonts w:cstheme="minorHAnsi"/>
+          <w:b/>
+          <w:bCs/>
+          <w:sz w:val="28"/>
+          <w:szCs w:val="28"/>
+        </w:rPr>
+        <w:t>it diff</w:t>
+      </w:r>
+    </w:p>
+    <w:p>
+      <w:pPr>
+        <w:shd w:val="clear" w:color="auto" w:fill="FFFFFF"/>
+        <w:spacing w:before="75" w:after="225" w:line="240" w:lineRule="auto"/>
+        <w:rPr>
+          <w:rFonts w:eastAsia="Times New Roman" w:cstheme="minorHAnsi"/>
+          <w:sz w:val="29"/>
+          <w:szCs w:val="29"/>
+        </w:rPr>
+      </w:pPr>
+      <w:r>
+        <w:rPr>
+          <w:rFonts w:eastAsia="Times New Roman" w:cstheme="minorHAnsi"/>
+          <w:sz w:val="29"/>
+          <w:szCs w:val="29"/>
+        </w:rPr>
+        <w:t>Usage: </w:t>
+      </w:r>
+      <w:r>
+        <w:rPr>
+          <w:rFonts w:eastAsia="Times New Roman" w:cstheme="minorHAnsi"/>
+          <w:sz w:val="26"/>
+          <w:szCs w:val="26"/>
+          <w:shd w:val="clear" w:color="auto" w:fill="F9F2F4"/>
+        </w:rPr>
+        <w:t>git diff</w:t>
+      </w:r>
+      <w:r>
+        <w:rPr>
+          <w:rFonts w:eastAsia="Times New Roman" w:cstheme="minorHAnsi"/>
+          <w:sz w:val="29"/>
+          <w:szCs w:val="29"/>
+        </w:rPr>
+        <w:t>  </w:t>
+      </w:r>
+    </w:p>
+    <w:p>
+      <w:pPr>
+        <w:shd w:val="clear" w:color="auto" w:fill="FFFFFF"/>
+        <w:spacing w:before="75" w:after="225" w:line="240" w:lineRule="auto"/>
+        <w:rPr>
+          <w:rFonts w:eastAsia="Times New Roman" w:cstheme="minorHAnsi"/>
+          <w:sz w:val="29"/>
+          <w:szCs w:val="29"/>
+        </w:rPr>
+      </w:pPr>
+      <w:r>
+        <w:rPr>
+          <w:rFonts w:eastAsia="Times New Roman" w:cstheme="minorHAnsi"/>
+          <w:sz w:val="29"/>
+          <w:szCs w:val="29"/>
+        </w:rPr>
+        <w:t>This command shows the file differences which are not yet staged.</w:t>
+      </w:r>
+    </w:p>
+    <w:p>
+      <w:pPr>
+        <w:rPr>
+          <w:rFonts w:cstheme="minorHAnsi"/>
+        </w:rPr>
+      </w:pPr>
+      <w:r>
+        <w:rPr>
+          <w:rFonts w:cstheme="minorHAnsi"/>
+          <w:noProof/>
+        </w:rPr>
         <w:lastRenderedPageBreak/>
-        <w:t>Git log</w:t>
-      </w:r>
-    </w:p>
-    <w:p>
-      <w:pPr>
-        <w:rPr>
-          <w:rFonts w:ascii="Cambria" w:hAnsi="Cambria"/>
-          <w:color w:val="222635"/>
+        <w:drawing>
+          <wp:inline distT="0" distB="0" distL="0" distR="0" wp14:anchorId="38B4FA7E" wp14:editId="1C40A67E">
+            <wp:extent cx="5943600" cy="3376930"/>
+            <wp:effectExtent l="0" t="0" r="0" b="0"/>
+            <wp:docPr id="6" name="Picture 6"/>
+            <wp:cNvGraphicFramePr>
+              <a:graphicFrameLocks xmlns:a="http://schemas.openxmlformats.org/drawingml/2006/main" noChangeAspect="1"/>
+            </wp:cNvGraphicFramePr>
+            <a:graphic xmlns:a="http://schemas.openxmlformats.org/drawingml/2006/main">
+              <a:graphicData uri="http://schemas.openxmlformats.org/drawingml/2006/picture">
+                <pic:pic xmlns:pic="http://schemas.openxmlformats.org/drawingml/2006/picture">
+                  <pic:nvPicPr>
+                    <pic:cNvPr id="0" name="Picture 1"/>
+                    <pic:cNvPicPr>
+                      <a:picLocks noChangeAspect="1" noChangeArrowheads="1"/>
+                    </pic:cNvPicPr>
+                  </pic:nvPicPr>
+                  <pic:blipFill>
+                    <a:blip r:embed="rId9">
+                      <a:extLst>
+                        <a:ext uri="{28A0092B-C50C-407E-A947-70E740481C1C}">
+                          <a14:useLocalDpi xmlns:a14="http://schemas.microsoft.com/office/drawing/2010/main" val="0"/>
+                        </a:ext>
+                      </a:extLst>
+                    </a:blip>
+                    <a:srcRect/>
+                    <a:stretch>
+                      <a:fillRect/>
+                    </a:stretch>
+                  </pic:blipFill>
+                  <pic:spPr bwMode="auto">
+                    <a:xfrm>
+                      <a:off x="0" y="0"/>
+                      <a:ext cx="5943600" cy="3376930"/>
+                    </a:xfrm>
+                    <a:prstGeom prst="rect">
+                      <a:avLst/>
+                    </a:prstGeom>
+                    <a:noFill/>
+                    <a:ln>
+                      <a:noFill/>
+                    </a:ln>
+                  </pic:spPr>
+                </pic:pic>
+              </a:graphicData>
+            </a:graphic>
+          </wp:inline>
+        </w:drawing>
+      </w:r>
+    </w:p>
+    <w:p>
+      <w:pPr>
+        <w:rPr>
+          <w:rFonts w:cstheme="minorHAnsi"/>
+        </w:rPr>
+      </w:pPr>
+    </w:p>
+    <w:p>
+      <w:pPr>
+        <w:rPr>
+          <w:rFonts w:cstheme="minorHAnsi"/>
+        </w:rPr>
+      </w:pPr>
+    </w:p>
+    <w:p>
+      <w:pPr>
+        <w:rPr>
+          <w:rFonts w:cstheme="minorHAnsi"/>
+          <w:b/>
+          <w:bCs/>
+          <w:sz w:val="28"/>
+          <w:szCs w:val="28"/>
+        </w:rPr>
+      </w:pPr>
+      <w:r>
+        <w:rPr>
+          <w:rFonts w:cstheme="minorHAnsi"/>
+          <w:b/>
+          <w:bCs/>
+          <w:sz w:val="28"/>
+          <w:szCs w:val="28"/>
+        </w:rPr>
+        <w:t>g</w:t>
+      </w:r>
+      <w:r>
+        <w:rPr>
+          <w:rFonts w:cstheme="minorHAnsi"/>
+          <w:b/>
+          <w:bCs/>
+          <w:sz w:val="28"/>
+          <w:szCs w:val="28"/>
+        </w:rPr>
+        <w:t>it log</w:t>
+      </w:r>
+    </w:p>
+    <w:p>
+      <w:pPr>
+        <w:rPr>
+          <w:rFonts w:cstheme="minorHAnsi"/>
+        </w:rPr>
+      </w:pPr>
+      <w:r>
+        <w:rPr>
+          <w:rFonts w:cstheme="minorHAnsi"/>
           <w:sz w:val="29"/>
           <w:szCs w:val="29"/>
           <w:shd w:val="clear" w:color="auto" w:fill="FFFFFF"/>
         </w:rPr>
-      </w:pPr>
-      <w:r>
-        <w:rPr>
-          <w:rFonts w:ascii="Cambria" w:hAnsi="Cambria"/>
-          <w:color w:val="222635"/>
+        <w:t>Usage: </w:t>
+      </w:r>
+      <w:r>
+        <w:rPr>
+          <w:rStyle w:val="HTMLCode"/>
+          <w:rFonts w:asciiTheme="minorHAnsi" w:eastAsiaTheme="minorEastAsia" w:hAnsiTheme="minorHAnsi" w:cstheme="minorHAnsi"/>
+          <w:sz w:val="26"/>
+          <w:szCs w:val="26"/>
+          <w:shd w:val="clear" w:color="auto" w:fill="F9F2F4"/>
+        </w:rPr>
+        <w:t>git log</w:t>
+      </w:r>
+      <w:r>
+        <w:rPr>
+          <w:rFonts w:cstheme="minorHAnsi"/>
           <w:sz w:val="29"/>
           <w:szCs w:val="29"/>
           <w:shd w:val="clear" w:color="auto" w:fill="FFFFFF"/>
         </w:rPr>
+        <w:t>  </w:t>
+      </w:r>
+    </w:p>
+    <w:p>
+      <w:pPr>
+        <w:rPr>
+          <w:rFonts w:cstheme="minorHAnsi"/>
+          <w:sz w:val="29"/>
+          <w:szCs w:val="29"/>
+          <w:shd w:val="clear" w:color="auto" w:fill="FFFFFF"/>
+        </w:rPr>
+      </w:pPr>
+      <w:r>
+        <w:rPr>
+          <w:rFonts w:cstheme="minorHAnsi"/>
+          <w:sz w:val="29"/>
+          <w:szCs w:val="29"/>
+          <w:shd w:val="clear" w:color="auto" w:fill="FFFFFF"/>
+        </w:rPr>
         <w:t>This command is used to list the version history for the current branch.</w:t>
       </w:r>
     </w:p>
     <w:p>
       <w:pPr>
         <w:rPr>
-          <w:rFonts w:ascii="Cambria" w:hAnsi="Cambria"/>
-          <w:color w:val="222635"/>
+          <w:rFonts w:cstheme="minorHAnsi"/>
+        </w:rPr>
+      </w:pPr>
+      <w:r>
+        <w:rPr>
+          <w:rFonts w:cstheme="minorHAnsi"/>
+          <w:noProof/>
+        </w:rPr>
+        <w:drawing>
+          <wp:inline distT="0" distB="0" distL="0" distR="0" wp14:anchorId="57D49B1D" wp14:editId="4834BE6F">
+            <wp:extent cx="4857750" cy="1847850"/>
+            <wp:effectExtent l="0" t="0" r="0" b="0"/>
+            <wp:docPr id="7" name="Picture 7"/>
+            <wp:cNvGraphicFramePr>
+              <a:graphicFrameLocks xmlns:a="http://schemas.openxmlformats.org/drawingml/2006/main" noChangeAspect="1"/>
+            </wp:cNvGraphicFramePr>
+            <a:graphic xmlns:a="http://schemas.openxmlformats.org/drawingml/2006/main">
+              <a:graphicData uri="http://schemas.openxmlformats.org/drawingml/2006/picture">
+                <pic:pic xmlns:pic="http://schemas.openxmlformats.org/drawingml/2006/picture">
+                  <pic:nvPicPr>
+                    <pic:cNvPr id="0" name="Picture 2"/>
+                    <pic:cNvPicPr>
+                      <a:picLocks noChangeAspect="1" noChangeArrowheads="1"/>
+                    </pic:cNvPicPr>
+                  </pic:nvPicPr>
+                  <pic:blipFill>
+                    <a:blip r:embed="rId10">
+                      <a:extLst>
+                        <a:ext uri="{28A0092B-C50C-407E-A947-70E740481C1C}">
+                          <a14:useLocalDpi xmlns:a14="http://schemas.microsoft.com/office/drawing/2010/main" val="0"/>
+                        </a:ext>
+                      </a:extLst>
+                    </a:blip>
+                    <a:srcRect/>
+                    <a:stretch>
+                      <a:fillRect/>
+                    </a:stretch>
+                  </pic:blipFill>
+                  <pic:spPr bwMode="auto">
+                    <a:xfrm>
+                      <a:off x="0" y="0"/>
+                      <a:ext cx="4857750" cy="1847850"/>
+                    </a:xfrm>
+                    <a:prstGeom prst="rect">
+                      <a:avLst/>
+                    </a:prstGeom>
+                    <a:noFill/>
+                    <a:ln>
+                      <a:noFill/>
+                    </a:ln>
+                  </pic:spPr>
+                </pic:pic>
+              </a:graphicData>
+            </a:graphic>
+          </wp:inline>
+        </w:drawing>
+      </w:r>
+    </w:p>
+    <w:p>
+      <w:pPr>
+        <w:rPr>
+          <w:rFonts w:cstheme="minorHAnsi"/>
+        </w:rPr>
+      </w:pPr>
+    </w:p>
+    <w:p>
+      <w:pPr>
+        <w:rPr>
+          <w:rFonts w:cstheme="minorHAnsi"/>
+        </w:rPr>
+      </w:pPr>
+    </w:p>
+    <w:p>
+      <w:pPr>
+        <w:rPr>
+          <w:rFonts w:cstheme="minorHAnsi"/>
+        </w:rPr>
+      </w:pPr>
+    </w:p>
+    <w:p>
+      <w:pPr>
+        <w:rPr>
+          <w:rFonts w:cstheme="minorHAnsi"/>
+        </w:rPr>
+      </w:pPr>
+    </w:p>
+    <w:p>
+      <w:pPr>
+        <w:rPr>
+          <w:rFonts w:cstheme="minorHAnsi"/>
+          <w:b/>
+          <w:bCs/>
+          <w:sz w:val="28"/>
+          <w:szCs w:val="28"/>
+        </w:rPr>
+      </w:pPr>
+      <w:r>
+        <w:rPr>
+          <w:rFonts w:cstheme="minorHAnsi"/>
+          <w:b/>
+          <w:bCs/>
+          <w:sz w:val="28"/>
+          <w:szCs w:val="28"/>
+        </w:rPr>
+        <w:lastRenderedPageBreak/>
+        <w:t>g</w:t>
+      </w:r>
+      <w:r>
+        <w:rPr>
+          <w:rFonts w:cstheme="minorHAnsi"/>
+          <w:b/>
+          <w:bCs/>
+          <w:sz w:val="28"/>
+          <w:szCs w:val="28"/>
+        </w:rPr>
+        <w:t>it log --</w:t>
+      </w:r>
+      <w:proofErr w:type="spellStart"/>
+      <w:r>
+        <w:rPr>
+          <w:rFonts w:cstheme="minorHAnsi"/>
+          <w:b/>
+          <w:bCs/>
+          <w:sz w:val="28"/>
+          <w:szCs w:val="28"/>
+        </w:rPr>
+        <w:t>oneline</w:t>
+      </w:r>
+      <w:proofErr w:type="spellEnd"/>
+    </w:p>
+    <w:p>
+      <w:pPr>
+        <w:rPr>
+          <w:rFonts w:cstheme="minorHAnsi"/>
+        </w:rPr>
+      </w:pPr>
+      <w:r>
+        <w:rPr>
+          <w:rFonts w:cstheme="minorHAnsi"/>
+          <w:noProof/>
+        </w:rPr>
+        <w:drawing>
+          <wp:inline distT="0" distB="0" distL="0" distR="0" wp14:anchorId="2000D8AB" wp14:editId="6487FFC3">
+            <wp:extent cx="4448175" cy="666750"/>
+            <wp:effectExtent l="0" t="0" r="9525" b="0"/>
+            <wp:docPr id="8" name="Picture 8"/>
+            <wp:cNvGraphicFramePr>
+              <a:graphicFrameLocks xmlns:a="http://schemas.openxmlformats.org/drawingml/2006/main" noChangeAspect="1"/>
+            </wp:cNvGraphicFramePr>
+            <a:graphic xmlns:a="http://schemas.openxmlformats.org/drawingml/2006/main">
+              <a:graphicData uri="http://schemas.openxmlformats.org/drawingml/2006/picture">
+                <pic:pic xmlns:pic="http://schemas.openxmlformats.org/drawingml/2006/picture">
+                  <pic:nvPicPr>
+                    <pic:cNvPr id="0" name="Picture 3"/>
+                    <pic:cNvPicPr>
+                      <a:picLocks noChangeAspect="1" noChangeArrowheads="1"/>
+                    </pic:cNvPicPr>
+                  </pic:nvPicPr>
+                  <pic:blipFill>
+                    <a:blip r:embed="rId11">
+                      <a:extLst>
+                        <a:ext uri="{28A0092B-C50C-407E-A947-70E740481C1C}">
+                          <a14:useLocalDpi xmlns:a14="http://schemas.microsoft.com/office/drawing/2010/main" val="0"/>
+                        </a:ext>
+                      </a:extLst>
+                    </a:blip>
+                    <a:srcRect/>
+                    <a:stretch>
+                      <a:fillRect/>
+                    </a:stretch>
+                  </pic:blipFill>
+                  <pic:spPr bwMode="auto">
+                    <a:xfrm>
+                      <a:off x="0" y="0"/>
+                      <a:ext cx="4448175" cy="666750"/>
+                    </a:xfrm>
+                    <a:prstGeom prst="rect">
+                      <a:avLst/>
+                    </a:prstGeom>
+                    <a:noFill/>
+                    <a:ln>
+                      <a:noFill/>
+                    </a:ln>
+                  </pic:spPr>
+                </pic:pic>
+              </a:graphicData>
+            </a:graphic>
+          </wp:inline>
+        </w:drawing>
+      </w:r>
+    </w:p>
+    <w:p>
+      <w:pPr>
+        <w:rPr>
+          <w:rFonts w:cstheme="minorHAnsi"/>
+        </w:rPr>
+      </w:pPr>
+    </w:p>
+    <w:p>
+      <w:pPr>
+        <w:rPr>
+          <w:rFonts w:cstheme="minorHAnsi"/>
+          <w:b/>
+          <w:bCs/>
+          <w:sz w:val="28"/>
+          <w:szCs w:val="28"/>
+        </w:rPr>
+      </w:pPr>
+      <w:r>
+        <w:rPr>
+          <w:rFonts w:cstheme="minorHAnsi"/>
+          <w:b/>
+          <w:bCs/>
+          <w:sz w:val="28"/>
+          <w:szCs w:val="28"/>
+        </w:rPr>
+        <w:t>g</w:t>
+      </w:r>
+      <w:r>
+        <w:rPr>
+          <w:rFonts w:cstheme="minorHAnsi"/>
+          <w:b/>
+          <w:bCs/>
+          <w:sz w:val="28"/>
+          <w:szCs w:val="28"/>
+        </w:rPr>
+        <w:t xml:space="preserve">it </w:t>
+      </w:r>
+      <w:proofErr w:type="spellStart"/>
+      <w:r>
+        <w:rPr>
+          <w:rFonts w:cstheme="minorHAnsi"/>
+          <w:b/>
+          <w:bCs/>
+          <w:sz w:val="28"/>
+          <w:szCs w:val="28"/>
+        </w:rPr>
+        <w:t>reflog</w:t>
+      </w:r>
+      <w:proofErr w:type="spellEnd"/>
+    </w:p>
+    <w:p>
+      <w:pPr>
+        <w:rPr>
+          <w:rFonts w:cstheme="minorHAnsi"/>
+        </w:rPr>
+      </w:pPr>
+      <w:r>
+        <w:rPr>
+          <w:rFonts w:cstheme="minorHAnsi"/>
+          <w:noProof/>
+        </w:rPr>
+        <w:drawing>
+          <wp:inline distT="0" distB="0" distL="0" distR="0" wp14:anchorId="2458B59B" wp14:editId="2AB06AD6">
+            <wp:extent cx="5505450" cy="590550"/>
+            <wp:effectExtent l="0" t="0" r="0" b="0"/>
+            <wp:docPr id="9" name="Picture 9"/>
+            <wp:cNvGraphicFramePr>
+              <a:graphicFrameLocks xmlns:a="http://schemas.openxmlformats.org/drawingml/2006/main" noChangeAspect="1"/>
+            </wp:cNvGraphicFramePr>
+            <a:graphic xmlns:a="http://schemas.openxmlformats.org/drawingml/2006/main">
+              <a:graphicData uri="http://schemas.openxmlformats.org/drawingml/2006/picture">
+                <pic:pic xmlns:pic="http://schemas.openxmlformats.org/drawingml/2006/picture">
+                  <pic:nvPicPr>
+                    <pic:cNvPr id="0" name="Picture 4"/>
+                    <pic:cNvPicPr>
+                      <a:picLocks noChangeAspect="1" noChangeArrowheads="1"/>
+                    </pic:cNvPicPr>
+                  </pic:nvPicPr>
+                  <pic:blipFill>
+                    <a:blip r:embed="rId12">
+                      <a:extLst>
+                        <a:ext uri="{28A0092B-C50C-407E-A947-70E740481C1C}">
+                          <a14:useLocalDpi xmlns:a14="http://schemas.microsoft.com/office/drawing/2010/main" val="0"/>
+                        </a:ext>
+                      </a:extLst>
+                    </a:blip>
+                    <a:srcRect/>
+                    <a:stretch>
+                      <a:fillRect/>
+                    </a:stretch>
+                  </pic:blipFill>
+                  <pic:spPr bwMode="auto">
+                    <a:xfrm>
+                      <a:off x="0" y="0"/>
+                      <a:ext cx="5505450" cy="590550"/>
+                    </a:xfrm>
+                    <a:prstGeom prst="rect">
+                      <a:avLst/>
+                    </a:prstGeom>
+                    <a:noFill/>
+                    <a:ln>
+                      <a:noFill/>
+                    </a:ln>
+                  </pic:spPr>
+                </pic:pic>
+              </a:graphicData>
+            </a:graphic>
+          </wp:inline>
+        </w:drawing>
+      </w:r>
+    </w:p>
+    <w:p>
+      <w:pPr>
+        <w:rPr>
+          <w:rFonts w:cstheme="minorHAnsi"/>
+        </w:rPr>
+      </w:pPr>
+    </w:p>
+    <w:p>
+      <w:pPr>
+        <w:rPr>
+          <w:rFonts w:cstheme="minorHAnsi"/>
+          <w:b/>
+          <w:bCs/>
+          <w:sz w:val="28"/>
+          <w:szCs w:val="28"/>
+        </w:rPr>
+      </w:pPr>
+      <w:r>
+        <w:rPr>
+          <w:rFonts w:cstheme="minorHAnsi"/>
+          <w:b/>
+          <w:bCs/>
+          <w:sz w:val="28"/>
+          <w:szCs w:val="28"/>
+        </w:rPr>
+        <w:t>g</w:t>
+      </w:r>
+      <w:r>
+        <w:rPr>
+          <w:rFonts w:cstheme="minorHAnsi"/>
+          <w:b/>
+          <w:bCs/>
+          <w:sz w:val="28"/>
+          <w:szCs w:val="28"/>
+        </w:rPr>
+        <w:t>it reset</w:t>
+      </w:r>
+    </w:p>
+    <w:p>
+      <w:pPr>
+        <w:rPr>
+          <w:rFonts w:cstheme="minorHAnsi"/>
           <w:sz w:val="29"/>
           <w:szCs w:val="29"/>
           <w:shd w:val="clear" w:color="auto" w:fill="FFFFFF"/>
         </w:rPr>
       </w:pPr>
-    </w:p>
-    <w:p>
+      <w:r>
+        <w:rPr>
+          <w:rFonts w:cstheme="minorHAnsi"/>
+          <w:sz w:val="29"/>
+          <w:szCs w:val="29"/>
+          <w:shd w:val="clear" w:color="auto" w:fill="FFFFFF"/>
+        </w:rPr>
+        <w:t>Usage: </w:t>
+      </w:r>
+      <w:r>
+        <w:rPr>
+          <w:rStyle w:val="HTMLCode"/>
+          <w:rFonts w:asciiTheme="minorHAnsi" w:eastAsiaTheme="minorEastAsia" w:hAnsiTheme="minorHAnsi" w:cstheme="minorHAnsi"/>
+          <w:sz w:val="26"/>
+          <w:szCs w:val="26"/>
+          <w:shd w:val="clear" w:color="auto" w:fill="F9F2F4"/>
+        </w:rPr>
+        <w:t>git reset –hard [commit]</w:t>
+      </w:r>
+      <w:r>
+        <w:rPr>
+          <w:rFonts w:cstheme="minorHAnsi"/>
+          <w:sz w:val="29"/>
+          <w:szCs w:val="29"/>
+          <w:shd w:val="clear" w:color="auto" w:fill="FFFFFF"/>
+        </w:rPr>
+        <w:t>  </w:t>
+      </w:r>
+    </w:p>
+    <w:p>
+      <w:pPr>
+        <w:rPr>
+          <w:rFonts w:cstheme="minorHAnsi"/>
+        </w:rPr>
+      </w:pPr>
+      <w:r>
+        <w:rPr>
+          <w:rFonts w:cstheme="minorHAnsi"/>
+          <w:sz w:val="29"/>
+          <w:szCs w:val="29"/>
+          <w:shd w:val="clear" w:color="auto" w:fill="FFFFFF"/>
+        </w:rPr>
+        <w:t>This command discards all history and goes back to the specified commit.</w:t>
+      </w:r>
+    </w:p>
+    <w:p>
+      <w:pPr>
+        <w:rPr>
+          <w:rFonts w:cstheme="minorHAnsi"/>
+        </w:rPr>
+      </w:pPr>
+      <w:r>
+        <w:rPr>
+          <w:rFonts w:cstheme="minorHAnsi"/>
+          <w:noProof/>
+        </w:rPr>
+        <w:drawing>
+          <wp:inline distT="0" distB="0" distL="0" distR="0" wp14:anchorId="1EE9EF70" wp14:editId="2AEB9AA5">
+            <wp:extent cx="4781550" cy="552450"/>
+            <wp:effectExtent l="0" t="0" r="0" b="0"/>
+            <wp:docPr id="10" name="Picture 10"/>
+            <wp:cNvGraphicFramePr>
+              <a:graphicFrameLocks xmlns:a="http://schemas.openxmlformats.org/drawingml/2006/main" noChangeAspect="1"/>
+            </wp:cNvGraphicFramePr>
+            <a:graphic xmlns:a="http://schemas.openxmlformats.org/drawingml/2006/main">
+              <a:graphicData uri="http://schemas.openxmlformats.org/drawingml/2006/picture">
+                <pic:pic xmlns:pic="http://schemas.openxmlformats.org/drawingml/2006/picture">
+                  <pic:nvPicPr>
+                    <pic:cNvPr id="0" name="Picture 5"/>
+                    <pic:cNvPicPr>
+                      <a:picLocks noChangeAspect="1" noChangeArrowheads="1"/>
+                    </pic:cNvPicPr>
+                  </pic:nvPicPr>
+                  <pic:blipFill>
+                    <a:blip r:embed="rId13">
+                      <a:extLst>
+                        <a:ext uri="{28A0092B-C50C-407E-A947-70E740481C1C}">
+                          <a14:useLocalDpi xmlns:a14="http://schemas.microsoft.com/office/drawing/2010/main" val="0"/>
+                        </a:ext>
+                      </a:extLst>
+                    </a:blip>
+                    <a:srcRect/>
+                    <a:stretch>
+                      <a:fillRect/>
+                    </a:stretch>
+                  </pic:blipFill>
+                  <pic:spPr bwMode="auto">
+                    <a:xfrm>
+                      <a:off x="0" y="0"/>
+                      <a:ext cx="4781550" cy="552450"/>
+                    </a:xfrm>
+                    <a:prstGeom prst="rect">
+                      <a:avLst/>
+                    </a:prstGeom>
+                    <a:noFill/>
+                    <a:ln>
+                      <a:noFill/>
+                    </a:ln>
+                  </pic:spPr>
+                </pic:pic>
+              </a:graphicData>
+            </a:graphic>
+          </wp:inline>
+        </w:drawing>
+      </w:r>
+    </w:p>
+    <w:p>
+      <w:pPr>
+        <w:rPr>
+          <w:rFonts w:cstheme="minorHAnsi"/>
+        </w:rPr>
+      </w:pPr>
       <w:bookmarkStart w:id="0" w:name="_GoBack"/>
       <w:bookmarkEnd w:id="0"/>
+    </w:p>
+    <w:p>
+      <w:pPr>
+        <w:rPr>
+          <w:rFonts w:cstheme="minorHAnsi"/>
+          <w:b/>
+          <w:bCs/>
+          <w:sz w:val="28"/>
+          <w:szCs w:val="28"/>
+        </w:rPr>
+      </w:pPr>
+      <w:r>
+        <w:rPr>
+          <w:rFonts w:cstheme="minorHAnsi"/>
+          <w:b/>
+          <w:bCs/>
+          <w:sz w:val="28"/>
+          <w:szCs w:val="28"/>
+        </w:rPr>
+        <w:t>g</w:t>
+      </w:r>
+      <w:r>
+        <w:rPr>
+          <w:rFonts w:cstheme="minorHAnsi"/>
+          <w:b/>
+          <w:bCs/>
+          <w:sz w:val="28"/>
+          <w:szCs w:val="28"/>
+        </w:rPr>
+        <w:t>it remote</w:t>
+      </w:r>
+    </w:p>
+    <w:p>
+      <w:pPr>
+        <w:shd w:val="clear" w:color="auto" w:fill="FFFFFF"/>
+        <w:spacing w:before="75" w:after="225" w:line="240" w:lineRule="auto"/>
+        <w:rPr>
+          <w:rFonts w:eastAsia="Times New Roman" w:cstheme="minorHAnsi"/>
+          <w:sz w:val="29"/>
+          <w:szCs w:val="29"/>
+        </w:rPr>
+      </w:pPr>
+      <w:r>
+        <w:rPr>
+          <w:rFonts w:eastAsia="Times New Roman" w:cstheme="minorHAnsi"/>
+          <w:sz w:val="29"/>
+          <w:szCs w:val="29"/>
+        </w:rPr>
+        <w:t>Usage: </w:t>
+      </w:r>
+      <w:r>
+        <w:rPr>
+          <w:rFonts w:eastAsia="Times New Roman" w:cstheme="minorHAnsi"/>
+          <w:sz w:val="26"/>
+          <w:szCs w:val="26"/>
+          <w:shd w:val="clear" w:color="auto" w:fill="F9F2F4"/>
+        </w:rPr>
+        <w:t>git remote add [variable name] [Remote Server Link]</w:t>
+      </w:r>
+      <w:r>
+        <w:rPr>
+          <w:rFonts w:eastAsia="Times New Roman" w:cstheme="minorHAnsi"/>
+          <w:sz w:val="29"/>
+          <w:szCs w:val="29"/>
+        </w:rPr>
+        <w:t>  </w:t>
+      </w:r>
+    </w:p>
+    <w:p>
+      <w:pPr>
+        <w:shd w:val="clear" w:color="auto" w:fill="FFFFFF"/>
+        <w:spacing w:before="75" w:after="225" w:line="240" w:lineRule="auto"/>
+        <w:rPr>
+          <w:rFonts w:eastAsia="Times New Roman" w:cstheme="minorHAnsi"/>
+          <w:sz w:val="29"/>
+          <w:szCs w:val="29"/>
+        </w:rPr>
+      </w:pPr>
+      <w:r>
+        <w:rPr>
+          <w:rFonts w:eastAsia="Times New Roman" w:cstheme="minorHAnsi"/>
+          <w:sz w:val="29"/>
+          <w:szCs w:val="29"/>
+        </w:rPr>
+        <w:t>This command is used to connect your local repository to the remote server.</w:t>
+      </w:r>
+    </w:p>
+    <w:p>
+      <w:pPr>
+        <w:rPr>
+          <w:rFonts w:cstheme="minorHAnsi"/>
+        </w:rPr>
+      </w:pPr>
+      <w:r>
+        <w:rPr>
+          <w:rFonts w:cstheme="minorHAnsi"/>
+          <w:noProof/>
+        </w:rPr>
+        <w:drawing>
+          <wp:inline distT="0" distB="0" distL="0" distR="0" wp14:anchorId="1A9B6A64" wp14:editId="7B58C230">
+            <wp:extent cx="4714875" cy="1047750"/>
+            <wp:effectExtent l="0" t="0" r="9525" b="0"/>
+            <wp:docPr id="11" name="Picture 11"/>
+            <wp:cNvGraphicFramePr>
+              <a:graphicFrameLocks xmlns:a="http://schemas.openxmlformats.org/drawingml/2006/main" noChangeAspect="1"/>
+            </wp:cNvGraphicFramePr>
+            <a:graphic xmlns:a="http://schemas.openxmlformats.org/drawingml/2006/main">
+              <a:graphicData uri="http://schemas.openxmlformats.org/drawingml/2006/picture">
+                <pic:pic xmlns:pic="http://schemas.openxmlformats.org/drawingml/2006/picture">
+                  <pic:nvPicPr>
+                    <pic:cNvPr id="0" name="Picture 6"/>
+                    <pic:cNvPicPr>
+                      <a:picLocks noChangeAspect="1" noChangeArrowheads="1"/>
+                    </pic:cNvPicPr>
+                  </pic:nvPicPr>
+                  <pic:blipFill>
+                    <a:blip r:embed="rId14">
+                      <a:extLst>
+                        <a:ext uri="{28A0092B-C50C-407E-A947-70E740481C1C}">
+                          <a14:useLocalDpi xmlns:a14="http://schemas.microsoft.com/office/drawing/2010/main" val="0"/>
+                        </a:ext>
+                      </a:extLst>
+                    </a:blip>
+                    <a:srcRect/>
+                    <a:stretch>
+                      <a:fillRect/>
+                    </a:stretch>
+                  </pic:blipFill>
+                  <pic:spPr bwMode="auto">
+                    <a:xfrm>
+                      <a:off x="0" y="0"/>
+                      <a:ext cx="4714875" cy="1047750"/>
+                    </a:xfrm>
+                    <a:prstGeom prst="rect">
+                      <a:avLst/>
+                    </a:prstGeom>
+                    <a:noFill/>
+                    <a:ln>
+                      <a:noFill/>
+                    </a:ln>
+                  </pic:spPr>
+                </pic:pic>
+              </a:graphicData>
+            </a:graphic>
+          </wp:inline>
+        </w:drawing>
+      </w:r>
     </w:p>
     <w:sectPr>
       <w:pgSz w:w="12240" w:h="15840"/>

</xml_diff>

<commit_message>
Add git clone command
</commit_message>
<xml_diff>
--- a/gitCommands.docx
+++ b/gitCommands.docx
@@ -1,6 +1,6 @@
 
 <file path=word/document.xml><?xml version="1.0" encoding="utf-8"?>
-<w:document xmlns:wpc="http://schemas.microsoft.com/office/word/2010/wordprocessingCanvas" xmlns:cx="http://schemas.microsoft.com/office/drawing/2014/chartex" xmlns:cx1="http://schemas.microsoft.com/office/drawing/2015/9/8/chartex" xmlns:cx2="http://schemas.microsoft.com/office/drawing/2015/10/21/chartex" xmlns:cx3="http://schemas.microsoft.com/office/drawing/2016/5/9/chartex" xmlns:cx4="http://schemas.microsoft.com/office/drawing/2016/5/10/chartex" xmlns:cx5="http://schemas.microsoft.com/office/drawing/2016/5/11/chartex" xmlns:cx6="http://schemas.microsoft.com/office/drawing/2016/5/12/chartex" xmlns:cx7="http://schemas.microsoft.com/office/drawing/2016/5/13/chartex" xmlns:cx8="http://schemas.microsoft.com/office/drawing/2016/5/14/chartex" xmlns:mc="http://schemas.openxmlformats.org/markup-compatibility/2006" xmlns:aink="http://schemas.microsoft.com/office/drawing/2016/ink" xmlns:am3d="http://schemas.microsoft.com/office/drawing/2017/model3d" xmlns:o="urn:schemas-microsoft-com:office:office" xmlns:r="http://schemas.openxmlformats.org/officeDocument/2006/relationships" xmlns:m="http://schemas.openxmlformats.org/officeDocument/2006/math" xmlns:v="urn:schemas-microsoft-com:vml" xmlns:wp14="http://schemas.microsoft.com/office/word/2010/wordprocessingDrawing" xmlns:wp="http://schemas.openxmlformats.org/drawingml/2006/wordprocessingDrawing" xmlns:w10="urn:schemas-microsoft-com:office:word" xmlns:w="http://schemas.openxmlformats.org/wordprocessingml/2006/main" xmlns:w14="http://schemas.microsoft.com/office/word/2010/wordml" xmlns:w15="http://schemas.microsoft.com/office/word/2012/wordml" xmlns:w16cid="http://schemas.microsoft.com/office/word/2016/wordml/cid" xmlns:w16se="http://schemas.microsoft.com/office/word/2015/wordml/symex" xmlns:wpg="http://schemas.microsoft.com/office/word/2010/wordprocessingGroup" xmlns:wpi="http://schemas.microsoft.com/office/word/2010/wordprocessingInk" xmlns:wne="http://schemas.microsoft.com/office/word/2006/wordml" xmlns:wps="http://schemas.microsoft.com/office/word/2010/wordprocessingShape" mc:Ignorable="w14 w15 w16se w16cid wp14">
+<w:document xmlns:wpc="http://schemas.microsoft.com/office/word/2010/wordprocessingCanvas" xmlns:cx="http://schemas.microsoft.com/office/drawing/2014/chartex" xmlns:cx1="http://schemas.microsoft.com/office/drawing/2015/9/8/chartex" xmlns:mc="http://schemas.openxmlformats.org/markup-compatibility/2006" xmlns:o="urn:schemas-microsoft-com:office:office" xmlns:r="http://schemas.openxmlformats.org/officeDocument/2006/relationships" xmlns:m="http://schemas.openxmlformats.org/officeDocument/2006/math" xmlns:v="urn:schemas-microsoft-com:vml" xmlns:wp14="http://schemas.microsoft.com/office/word/2010/wordprocessingDrawing" xmlns:wp="http://schemas.openxmlformats.org/drawingml/2006/wordprocessingDrawing" xmlns:w10="urn:schemas-microsoft-com:office:word" xmlns:w="http://schemas.openxmlformats.org/wordprocessingml/2006/main" xmlns:w14="http://schemas.microsoft.com/office/word/2010/wordml" xmlns:w15="http://schemas.microsoft.com/office/word/2012/wordml" xmlns:w16se="http://schemas.microsoft.com/office/word/2015/wordml/symex" xmlns:wpg="http://schemas.microsoft.com/office/word/2010/wordprocessingGroup" xmlns:wpi="http://schemas.microsoft.com/office/word/2010/wordprocessingInk" xmlns:wne="http://schemas.microsoft.com/office/word/2006/wordml" xmlns:wps="http://schemas.microsoft.com/office/word/2010/wordprocessingShape" mc:Ignorable="w14 w15 w16se wp14">
   <w:body>
     <w:p>
       <w:pPr>
@@ -33,6 +33,7 @@
           <w:szCs w:val="28"/>
         </w:rPr>
       </w:pPr>
+      <w:proofErr w:type="gramStart"/>
       <w:r>
         <w:rPr>
           <w:rFonts w:cstheme="minorHAnsi"/>
@@ -51,7 +52,18 @@
           <w:sz w:val="28"/>
           <w:szCs w:val="28"/>
         </w:rPr>
-        <w:t xml:space="preserve">it </w:t>
+        <w:t>it</w:t>
+      </w:r>
+      <w:proofErr w:type="gramEnd"/>
+      <w:r>
+        <w:rPr>
+          <w:rFonts w:cstheme="minorHAnsi"/>
+          <w:b/>
+          <w:bCs/>
+          <w:sz w:val="28"/>
+          <w:szCs w:val="28"/>
+        </w:rPr>
+        <w:t xml:space="preserve"> </w:t>
       </w:r>
       <w:r>
         <w:rPr>
@@ -123,6 +135,7 @@
         </w:rPr>
         <w:t>Usage: </w:t>
       </w:r>
+      <w:proofErr w:type="spellStart"/>
       <w:r>
         <w:rPr>
           <w:rStyle w:val="HTMLCode"/>
@@ -131,9 +144,9 @@
           <w:szCs w:val="26"/>
           <w:shd w:val="clear" w:color="auto" w:fill="F9F2F4"/>
         </w:rPr>
-        <w:t xml:space="preserve">git config –global </w:t>
-      </w:r>
-      <w:proofErr w:type="spellStart"/>
+        <w:t>git</w:t>
+      </w:r>
+      <w:proofErr w:type="spellEnd"/>
       <w:r>
         <w:rPr>
           <w:rStyle w:val="HTMLCode"/>
@@ -142,9 +155,9 @@
           <w:szCs w:val="26"/>
           <w:shd w:val="clear" w:color="auto" w:fill="F9F2F4"/>
         </w:rPr>
-        <w:t>user.email</w:t>
-      </w:r>
-      <w:proofErr w:type="spellEnd"/>
+        <w:t xml:space="preserve"> </w:t>
+      </w:r>
+      <w:proofErr w:type="spellStart"/>
       <w:r>
         <w:rPr>
           <w:rStyle w:val="HTMLCode"/>
@@ -153,6 +166,39 @@
           <w:szCs w:val="26"/>
           <w:shd w:val="clear" w:color="auto" w:fill="F9F2F4"/>
         </w:rPr>
+        <w:t>config</w:t>
+      </w:r>
+      <w:proofErr w:type="spellEnd"/>
+      <w:r>
+        <w:rPr>
+          <w:rStyle w:val="HTMLCode"/>
+          <w:rFonts w:asciiTheme="minorHAnsi" w:hAnsiTheme="minorHAnsi" w:cstheme="minorHAnsi"/>
+          <w:sz w:val="26"/>
+          <w:szCs w:val="26"/>
+          <w:shd w:val="clear" w:color="auto" w:fill="F9F2F4"/>
+        </w:rPr>
+        <w:t xml:space="preserve"> –global </w:t>
+      </w:r>
+      <w:proofErr w:type="spellStart"/>
+      <w:r>
+        <w:rPr>
+          <w:rStyle w:val="HTMLCode"/>
+          <w:rFonts w:asciiTheme="minorHAnsi" w:hAnsiTheme="minorHAnsi" w:cstheme="minorHAnsi"/>
+          <w:sz w:val="26"/>
+          <w:szCs w:val="26"/>
+          <w:shd w:val="clear" w:color="auto" w:fill="F9F2F4"/>
+        </w:rPr>
+        <w:t>user.email</w:t>
+      </w:r>
+      <w:proofErr w:type="spellEnd"/>
+      <w:r>
+        <w:rPr>
+          <w:rStyle w:val="HTMLCode"/>
+          <w:rFonts w:asciiTheme="minorHAnsi" w:hAnsiTheme="minorHAnsi" w:cstheme="minorHAnsi"/>
+          <w:sz w:val="26"/>
+          <w:szCs w:val="26"/>
+          <w:shd w:val="clear" w:color="auto" w:fill="F9F2F4"/>
+        </w:rPr>
         <w:t xml:space="preserve"> [email address]</w:t>
       </w:r>
       <w:r>
@@ -181,7 +227,25 @@
           <w:sz w:val="29"/>
           <w:szCs w:val="29"/>
         </w:rPr>
-        <w:t>This command sets the author name and email address respectively to be used with your commits.</w:t>
+        <w:t xml:space="preserve">This command sets the author name and email address respectively to </w:t>
+      </w:r>
+      <w:proofErr w:type="gramStart"/>
+      <w:r>
+        <w:rPr>
+          <w:rFonts w:asciiTheme="minorHAnsi" w:hAnsiTheme="minorHAnsi" w:cstheme="minorHAnsi"/>
+          <w:sz w:val="29"/>
+          <w:szCs w:val="29"/>
+        </w:rPr>
+        <w:t>be used</w:t>
+      </w:r>
+      <w:proofErr w:type="gramEnd"/>
+      <w:r>
+        <w:rPr>
+          <w:rFonts w:asciiTheme="minorHAnsi" w:hAnsiTheme="minorHAnsi" w:cstheme="minorHAnsi"/>
+          <w:sz w:val="29"/>
+          <w:szCs w:val="29"/>
+        </w:rPr>
+        <w:t xml:space="preserve"> with your commits.</w:t>
       </w:r>
     </w:p>
     <w:p>
@@ -265,6 +329,8 @@
           <w:szCs w:val="28"/>
         </w:rPr>
       </w:pPr>
+      <w:proofErr w:type="spellStart"/>
+      <w:proofErr w:type="gramStart"/>
       <w:r>
         <w:rPr>
           <w:rFonts w:asciiTheme="minorHAnsi" w:eastAsiaTheme="minorEastAsia" w:hAnsiTheme="minorHAnsi" w:cstheme="minorHAnsi"/>
@@ -273,7 +339,19 @@
           <w:sz w:val="28"/>
           <w:szCs w:val="28"/>
         </w:rPr>
-        <w:t xml:space="preserve">git </w:t>
+        <w:t>git</w:t>
+      </w:r>
+      <w:proofErr w:type="spellEnd"/>
+      <w:proofErr w:type="gramEnd"/>
+      <w:r>
+        <w:rPr>
+          <w:rFonts w:asciiTheme="minorHAnsi" w:eastAsiaTheme="minorEastAsia" w:hAnsiTheme="minorHAnsi" w:cstheme="minorHAnsi"/>
+          <w:b/>
+          <w:bCs/>
+          <w:sz w:val="28"/>
+          <w:szCs w:val="28"/>
+        </w:rPr>
+        <w:t xml:space="preserve"> </w:t>
       </w:r>
       <w:proofErr w:type="spellStart"/>
       <w:r>
@@ -307,6 +385,7 @@
         </w:rPr>
         <w:t>Usage: </w:t>
       </w:r>
+      <w:proofErr w:type="spellStart"/>
       <w:r>
         <w:rPr>
           <w:rStyle w:val="HTMLCode"/>
@@ -315,9 +394,9 @@
           <w:szCs w:val="26"/>
           <w:shd w:val="clear" w:color="auto" w:fill="F9F2F4"/>
         </w:rPr>
-        <w:t xml:space="preserve">git </w:t>
-      </w:r>
-      <w:proofErr w:type="spellStart"/>
+        <w:t>git</w:t>
+      </w:r>
+      <w:proofErr w:type="spellEnd"/>
       <w:r>
         <w:rPr>
           <w:rStyle w:val="HTMLCode"/>
@@ -326,9 +405,9 @@
           <w:szCs w:val="26"/>
           <w:shd w:val="clear" w:color="auto" w:fill="F9F2F4"/>
         </w:rPr>
-        <w:t>init</w:t>
-      </w:r>
-      <w:proofErr w:type="spellEnd"/>
+        <w:t xml:space="preserve"> </w:t>
+      </w:r>
+      <w:proofErr w:type="spellStart"/>
       <w:r>
         <w:rPr>
           <w:rStyle w:val="HTMLCode"/>
@@ -337,6 +416,17 @@
           <w:szCs w:val="26"/>
           <w:shd w:val="clear" w:color="auto" w:fill="F9F2F4"/>
         </w:rPr>
+        <w:t>init</w:t>
+      </w:r>
+      <w:proofErr w:type="spellEnd"/>
+      <w:r>
+        <w:rPr>
+          <w:rStyle w:val="HTMLCode"/>
+          <w:rFonts w:asciiTheme="minorHAnsi" w:hAnsiTheme="minorHAnsi" w:cstheme="minorHAnsi"/>
+          <w:sz w:val="26"/>
+          <w:szCs w:val="26"/>
+          <w:shd w:val="clear" w:color="auto" w:fill="F9F2F4"/>
+        </w:rPr>
         <w:t xml:space="preserve"> [repository name]</w:t>
       </w:r>
     </w:p>
@@ -357,7 +447,25 @@
           <w:sz w:val="29"/>
           <w:szCs w:val="29"/>
         </w:rPr>
-        <w:t>This command is used to start a new repository.</w:t>
+        <w:t xml:space="preserve">This command </w:t>
+      </w:r>
+      <w:proofErr w:type="gramStart"/>
+      <w:r>
+        <w:rPr>
+          <w:rFonts w:asciiTheme="minorHAnsi" w:hAnsiTheme="minorHAnsi" w:cstheme="minorHAnsi"/>
+          <w:sz w:val="29"/>
+          <w:szCs w:val="29"/>
+        </w:rPr>
+        <w:t>is used</w:t>
+      </w:r>
+      <w:proofErr w:type="gramEnd"/>
+      <w:r>
+        <w:rPr>
+          <w:rFonts w:asciiTheme="minorHAnsi" w:hAnsiTheme="minorHAnsi" w:cstheme="minorHAnsi"/>
+          <w:sz w:val="29"/>
+          <w:szCs w:val="29"/>
+        </w:rPr>
+        <w:t xml:space="preserve"> to start a new repository.</w:t>
       </w:r>
     </w:p>
     <w:p>
@@ -438,6 +546,7 @@
           <w:szCs w:val="28"/>
         </w:rPr>
       </w:pPr>
+      <w:proofErr w:type="gramStart"/>
       <w:r>
         <w:rPr>
           <w:rFonts w:cstheme="minorHAnsi"/>
@@ -456,7 +565,18 @@
           <w:sz w:val="28"/>
           <w:szCs w:val="28"/>
         </w:rPr>
-        <w:t>it status</w:t>
+        <w:t>it</w:t>
+      </w:r>
+      <w:proofErr w:type="gramEnd"/>
+      <w:r>
+        <w:rPr>
+          <w:rFonts w:cstheme="minorHAnsi"/>
+          <w:b/>
+          <w:bCs/>
+          <w:sz w:val="28"/>
+          <w:szCs w:val="28"/>
+        </w:rPr>
+        <w:t xml:space="preserve"> status</w:t>
       </w:r>
     </w:p>
     <w:p>
@@ -592,6 +712,7 @@
           <w:szCs w:val="28"/>
         </w:rPr>
       </w:pPr>
+      <w:proofErr w:type="gramStart"/>
       <w:r>
         <w:rPr>
           <w:rFonts w:cstheme="minorHAnsi"/>
@@ -611,7 +732,18 @@
           <w:sz w:val="28"/>
           <w:szCs w:val="28"/>
         </w:rPr>
-        <w:t>it add</w:t>
+        <w:t>it</w:t>
+      </w:r>
+      <w:proofErr w:type="gramEnd"/>
+      <w:r>
+        <w:rPr>
+          <w:rFonts w:cstheme="minorHAnsi"/>
+          <w:b/>
+          <w:bCs/>
+          <w:sz w:val="28"/>
+          <w:szCs w:val="28"/>
+        </w:rPr>
+        <w:t xml:space="preserve"> add</w:t>
       </w:r>
     </w:p>
     <w:p>
@@ -747,6 +879,7 @@
           <w:szCs w:val="28"/>
         </w:rPr>
       </w:pPr>
+      <w:proofErr w:type="gramStart"/>
       <w:r>
         <w:rPr>
           <w:rFonts w:cstheme="minorHAnsi"/>
@@ -765,7 +898,18 @@
           <w:sz w:val="28"/>
           <w:szCs w:val="28"/>
         </w:rPr>
-        <w:t>it commit</w:t>
+        <w:t>it</w:t>
+      </w:r>
+      <w:proofErr w:type="gramEnd"/>
+      <w:r>
+        <w:rPr>
+          <w:rFonts w:cstheme="minorHAnsi"/>
+          <w:b/>
+          <w:bCs/>
+          <w:sz w:val="28"/>
+          <w:szCs w:val="28"/>
+        </w:rPr>
+        <w:t xml:space="preserve"> commit</w:t>
       </w:r>
     </w:p>
     <w:p>
@@ -795,6 +939,7 @@
         </w:rPr>
         <w:t>git commit -m “[Type in the commit message]”</w:t>
       </w:r>
+      <w:proofErr w:type="gramStart"/>
       <w:r>
         <w:rPr>
           <w:rFonts w:eastAsia="Times New Roman" w:cstheme="minorHAnsi"/>
@@ -810,35 +955,9 @@
           <w:szCs w:val="26"/>
           <w:shd w:val="clear" w:color="auto" w:fill="F9F2F4"/>
         </w:rPr>
-        <w:t>[file]</w:t>
-      </w:r>
-      <w:r>
-        <w:rPr>
-          <w:rFonts w:eastAsia="Times New Roman" w:cstheme="minorHAnsi"/>
-          <w:sz w:val="29"/>
-          <w:szCs w:val="29"/>
-        </w:rPr>
-        <w:t>  </w:t>
-      </w:r>
-    </w:p>
-    <w:p>
-      <w:pPr>
-        <w:shd w:val="clear" w:color="auto" w:fill="FFFFFF"/>
-        <w:spacing w:before="75" w:after="225" w:line="240" w:lineRule="auto"/>
-        <w:rPr>
-          <w:rFonts w:eastAsia="Times New Roman" w:cstheme="minorHAnsi"/>
-          <w:sz w:val="29"/>
-          <w:szCs w:val="29"/>
-        </w:rPr>
-      </w:pPr>
-      <w:r>
-        <w:rPr>
-          <w:rFonts w:eastAsia="Times New Roman" w:cstheme="minorHAnsi"/>
-          <w:sz w:val="29"/>
-          <w:szCs w:val="29"/>
-        </w:rPr>
-        <w:t xml:space="preserve">Or  </w:t>
-      </w:r>
+        <w:t>[</w:t>
+      </w:r>
+      <w:proofErr w:type="gramEnd"/>
       <w:r>
         <w:rPr>
           <w:rFonts w:eastAsia="Times New Roman" w:cstheme="minorHAnsi"/>
@@ -846,7 +965,7 @@
           <w:szCs w:val="26"/>
           <w:shd w:val="clear" w:color="auto" w:fill="F9F2F4"/>
         </w:rPr>
-        <w:t>git commit [file]</w:t>
+        <w:t>file]</w:t>
       </w:r>
       <w:r>
         <w:rPr>
@@ -867,13 +986,78 @@
           <w:szCs w:val="29"/>
         </w:rPr>
       </w:pPr>
-      <w:r>
-        <w:rPr>
-          <w:rFonts w:eastAsia="Times New Roman" w:cstheme="minorHAnsi"/>
-          <w:sz w:val="29"/>
-          <w:szCs w:val="29"/>
-        </w:rPr>
-        <w:t>This command records or snapshots the file permanently in the version history. After committing all files,  working tree is clean and nothing to commit.</w:t>
+      <w:proofErr w:type="gramStart"/>
+      <w:r>
+        <w:rPr>
+          <w:rFonts w:eastAsia="Times New Roman" w:cstheme="minorHAnsi"/>
+          <w:sz w:val="29"/>
+          <w:szCs w:val="29"/>
+        </w:rPr>
+        <w:t xml:space="preserve">Or  </w:t>
+      </w:r>
+      <w:r>
+        <w:rPr>
+          <w:rFonts w:eastAsia="Times New Roman" w:cstheme="minorHAnsi"/>
+          <w:sz w:val="26"/>
+          <w:szCs w:val="26"/>
+          <w:shd w:val="clear" w:color="auto" w:fill="F9F2F4"/>
+        </w:rPr>
+        <w:t>git</w:t>
+      </w:r>
+      <w:proofErr w:type="gramEnd"/>
+      <w:r>
+        <w:rPr>
+          <w:rFonts w:eastAsia="Times New Roman" w:cstheme="minorHAnsi"/>
+          <w:sz w:val="26"/>
+          <w:szCs w:val="26"/>
+          <w:shd w:val="clear" w:color="auto" w:fill="F9F2F4"/>
+        </w:rPr>
+        <w:t xml:space="preserve"> commit [file]</w:t>
+      </w:r>
+      <w:r>
+        <w:rPr>
+          <w:rFonts w:eastAsia="Times New Roman" w:cstheme="minorHAnsi"/>
+          <w:sz w:val="29"/>
+          <w:szCs w:val="29"/>
+        </w:rPr>
+        <w:t>  </w:t>
+      </w:r>
+    </w:p>
+    <w:p>
+      <w:pPr>
+        <w:shd w:val="clear" w:color="auto" w:fill="FFFFFF"/>
+        <w:spacing w:before="75" w:after="225" w:line="240" w:lineRule="auto"/>
+        <w:rPr>
+          <w:rFonts w:eastAsia="Times New Roman" w:cstheme="minorHAnsi"/>
+          <w:sz w:val="29"/>
+          <w:szCs w:val="29"/>
+        </w:rPr>
+      </w:pPr>
+      <w:r>
+        <w:rPr>
+          <w:rFonts w:eastAsia="Times New Roman" w:cstheme="minorHAnsi"/>
+          <w:sz w:val="29"/>
+          <w:szCs w:val="29"/>
+        </w:rPr>
+        <w:t>This command records or snapshots the file permanently in the version history. After committing all files</w:t>
+      </w:r>
+      <w:proofErr w:type="gramStart"/>
+      <w:r>
+        <w:rPr>
+          <w:rFonts w:eastAsia="Times New Roman" w:cstheme="minorHAnsi"/>
+          <w:sz w:val="29"/>
+          <w:szCs w:val="29"/>
+        </w:rPr>
+        <w:t>,  working</w:t>
+      </w:r>
+      <w:proofErr w:type="gramEnd"/>
+      <w:r>
+        <w:rPr>
+          <w:rFonts w:eastAsia="Times New Roman" w:cstheme="minorHAnsi"/>
+          <w:sz w:val="29"/>
+          <w:szCs w:val="29"/>
+        </w:rPr>
+        <w:t xml:space="preserve"> tree is clean and nothing to commit.</w:t>
       </w:r>
     </w:p>
     <w:p>
@@ -954,6 +1138,7 @@
           <w:szCs w:val="28"/>
         </w:rPr>
       </w:pPr>
+      <w:proofErr w:type="gramStart"/>
       <w:r>
         <w:rPr>
           <w:rFonts w:cstheme="minorHAnsi"/>
@@ -972,7 +1157,18 @@
           <w:sz w:val="28"/>
           <w:szCs w:val="28"/>
         </w:rPr>
-        <w:t>it diff</w:t>
+        <w:t>it</w:t>
+      </w:r>
+      <w:proofErr w:type="gramEnd"/>
+      <w:r>
+        <w:rPr>
+          <w:rFonts w:cstheme="minorHAnsi"/>
+          <w:b/>
+          <w:bCs/>
+          <w:sz w:val="28"/>
+          <w:szCs w:val="28"/>
+        </w:rPr>
+        <w:t xml:space="preserve"> diff</w:t>
       </w:r>
     </w:p>
     <w:p>
@@ -1116,6 +1312,7 @@
           <w:szCs w:val="28"/>
         </w:rPr>
       </w:pPr>
+      <w:proofErr w:type="gramStart"/>
       <w:r>
         <w:rPr>
           <w:rFonts w:cstheme="minorHAnsi"/>
@@ -1134,7 +1331,18 @@
           <w:sz w:val="28"/>
           <w:szCs w:val="28"/>
         </w:rPr>
-        <w:t>it log</w:t>
+        <w:t>it</w:t>
+      </w:r>
+      <w:proofErr w:type="gramEnd"/>
+      <w:r>
+        <w:rPr>
+          <w:rFonts w:cstheme="minorHAnsi"/>
+          <w:b/>
+          <w:bCs/>
+          <w:sz w:val="28"/>
+          <w:szCs w:val="28"/>
+        </w:rPr>
+        <w:t xml:space="preserve"> log</w:t>
       </w:r>
     </w:p>
     <w:p>
@@ -1188,7 +1396,27 @@
           <w:szCs w:val="29"/>
           <w:shd w:val="clear" w:color="auto" w:fill="FFFFFF"/>
         </w:rPr>
-        <w:t>This command is used to list the version history for the current branch.</w:t>
+        <w:t xml:space="preserve">This command </w:t>
+      </w:r>
+      <w:proofErr w:type="gramStart"/>
+      <w:r>
+        <w:rPr>
+          <w:rFonts w:cstheme="minorHAnsi"/>
+          <w:sz w:val="29"/>
+          <w:szCs w:val="29"/>
+          <w:shd w:val="clear" w:color="auto" w:fill="FFFFFF"/>
+        </w:rPr>
+        <w:t>is used</w:t>
+      </w:r>
+      <w:proofErr w:type="gramEnd"/>
+      <w:r>
+        <w:rPr>
+          <w:rFonts w:cstheme="minorHAnsi"/>
+          <w:sz w:val="29"/>
+          <w:szCs w:val="29"/>
+          <w:shd w:val="clear" w:color="auto" w:fill="FFFFFF"/>
+        </w:rPr>
+        <w:t xml:space="preserve"> to list the version history for the current branch.</w:t>
       </w:r>
     </w:p>
     <w:p>
@@ -1290,6 +1518,8 @@
           <w:szCs w:val="28"/>
         </w:rPr>
       </w:pPr>
+      <w:proofErr w:type="spellStart"/>
+      <w:proofErr w:type="gramStart"/>
       <w:r>
         <w:rPr>
           <w:rFonts w:cstheme="minorHAnsi"/>
@@ -1309,7 +1539,19 @@
           <w:sz w:val="28"/>
           <w:szCs w:val="28"/>
         </w:rPr>
-        <w:t>it log --</w:t>
+        <w:t>it</w:t>
+      </w:r>
+      <w:proofErr w:type="spellEnd"/>
+      <w:proofErr w:type="gramEnd"/>
+      <w:r>
+        <w:rPr>
+          <w:rFonts w:cstheme="minorHAnsi"/>
+          <w:b/>
+          <w:bCs/>
+          <w:sz w:val="28"/>
+          <w:szCs w:val="28"/>
+        </w:rPr>
+        <w:t xml:space="preserve"> log --</w:t>
       </w:r>
       <w:proofErr w:type="spellStart"/>
       <w:r>
@@ -1402,6 +1644,8 @@
           <w:szCs w:val="28"/>
         </w:rPr>
       </w:pPr>
+      <w:proofErr w:type="spellStart"/>
+      <w:proofErr w:type="gramStart"/>
       <w:r>
         <w:rPr>
           <w:rFonts w:cstheme="minorHAnsi"/>
@@ -1420,7 +1664,19 @@
           <w:sz w:val="28"/>
           <w:szCs w:val="28"/>
         </w:rPr>
-        <w:t xml:space="preserve">it </w:t>
+        <w:t>it</w:t>
+      </w:r>
+      <w:proofErr w:type="spellEnd"/>
+      <w:proofErr w:type="gramEnd"/>
+      <w:r>
+        <w:rPr>
+          <w:rFonts w:cstheme="minorHAnsi"/>
+          <w:b/>
+          <w:bCs/>
+          <w:sz w:val="28"/>
+          <w:szCs w:val="28"/>
+        </w:rPr>
+        <w:t xml:space="preserve"> </w:t>
       </w:r>
       <w:proofErr w:type="spellStart"/>
       <w:r>
@@ -1513,6 +1769,7 @@
           <w:szCs w:val="28"/>
         </w:rPr>
       </w:pPr>
+      <w:proofErr w:type="gramStart"/>
       <w:r>
         <w:rPr>
           <w:rFonts w:cstheme="minorHAnsi"/>
@@ -1531,7 +1788,18 @@
           <w:sz w:val="28"/>
           <w:szCs w:val="28"/>
         </w:rPr>
-        <w:t>it reset</w:t>
+        <w:t>it</w:t>
+      </w:r>
+      <w:proofErr w:type="gramEnd"/>
+      <w:r>
+        <w:rPr>
+          <w:rFonts w:cstheme="minorHAnsi"/>
+          <w:b/>
+          <w:bCs/>
+          <w:sz w:val="28"/>
+          <w:szCs w:val="28"/>
+        </w:rPr>
+        <w:t xml:space="preserve"> reset</w:t>
       </w:r>
     </w:p>
     <w:p>
@@ -1655,19 +1923,18 @@
           <w:rFonts w:cstheme="minorHAnsi"/>
         </w:rPr>
       </w:pPr>
-      <w:bookmarkStart w:id="0" w:name="_GoBack"/>
-      <w:bookmarkEnd w:id="0"/>
-    </w:p>
-    <w:p>
-      <w:pPr>
-        <w:rPr>
-          <w:rFonts w:cstheme="minorHAnsi"/>
-          <w:b/>
-          <w:bCs/>
-          <w:sz w:val="28"/>
-          <w:szCs w:val="28"/>
-        </w:rPr>
-      </w:pPr>
+    </w:p>
+    <w:p>
+      <w:pPr>
+        <w:rPr>
+          <w:rFonts w:cstheme="minorHAnsi"/>
+          <w:b/>
+          <w:bCs/>
+          <w:sz w:val="28"/>
+          <w:szCs w:val="28"/>
+        </w:rPr>
+      </w:pPr>
+      <w:proofErr w:type="gramStart"/>
       <w:r>
         <w:rPr>
           <w:rFonts w:cstheme="minorHAnsi"/>
@@ -1686,7 +1953,18 @@
           <w:sz w:val="28"/>
           <w:szCs w:val="28"/>
         </w:rPr>
-        <w:t>it remote</w:t>
+        <w:t>it</w:t>
+      </w:r>
+      <w:proofErr w:type="gramEnd"/>
+      <w:r>
+        <w:rPr>
+          <w:rFonts w:cstheme="minorHAnsi"/>
+          <w:b/>
+          <w:bCs/>
+          <w:sz w:val="28"/>
+          <w:szCs w:val="28"/>
+        </w:rPr>
+        <w:t xml:space="preserve"> remote</w:t>
       </w:r>
     </w:p>
     <w:p>
@@ -1741,7 +2019,25 @@
           <w:sz w:val="29"/>
           <w:szCs w:val="29"/>
         </w:rPr>
-        <w:t>This command is used to connect your local repository to the remote server.</w:t>
+        <w:t xml:space="preserve">This command </w:t>
+      </w:r>
+      <w:proofErr w:type="gramStart"/>
+      <w:r>
+        <w:rPr>
+          <w:rFonts w:eastAsia="Times New Roman" w:cstheme="minorHAnsi"/>
+          <w:sz w:val="29"/>
+          <w:szCs w:val="29"/>
+        </w:rPr>
+        <w:t>is used</w:t>
+      </w:r>
+      <w:proofErr w:type="gramEnd"/>
+      <w:r>
+        <w:rPr>
+          <w:rFonts w:eastAsia="Times New Roman" w:cstheme="minorHAnsi"/>
+          <w:sz w:val="29"/>
+          <w:szCs w:val="29"/>
+        </w:rPr>
+        <w:t xml:space="preserve"> to connect your local repository to the remote server.</w:t>
       </w:r>
     </w:p>
     <w:p>
@@ -1805,6 +2101,171 @@
         </w:drawing>
       </w:r>
     </w:p>
+    <w:p>
+      <w:pPr>
+        <w:rPr>
+          <w:rFonts w:cstheme="minorHAnsi"/>
+        </w:rPr>
+      </w:pPr>
+    </w:p>
+    <w:p>
+      <w:pPr>
+        <w:rPr>
+          <w:rFonts w:cstheme="minorHAnsi"/>
+        </w:rPr>
+      </w:pPr>
+    </w:p>
+    <w:p>
+      <w:pPr>
+        <w:rPr>
+          <w:rFonts w:cstheme="minorHAnsi"/>
+          <w:b/>
+          <w:bCs/>
+          <w:sz w:val="28"/>
+          <w:szCs w:val="28"/>
+        </w:rPr>
+      </w:pPr>
+      <w:proofErr w:type="spellStart"/>
+      <w:proofErr w:type="gramStart"/>
+      <w:r>
+        <w:rPr>
+          <w:rFonts w:cstheme="minorHAnsi"/>
+          <w:b/>
+          <w:bCs/>
+          <w:sz w:val="28"/>
+          <w:szCs w:val="28"/>
+        </w:rPr>
+        <w:t>git</w:t>
+      </w:r>
+      <w:proofErr w:type="spellEnd"/>
+      <w:proofErr w:type="gramEnd"/>
+      <w:r>
+        <w:rPr>
+          <w:rFonts w:cstheme="minorHAnsi"/>
+          <w:b/>
+          <w:bCs/>
+          <w:sz w:val="28"/>
+          <w:szCs w:val="28"/>
+        </w:rPr>
+        <w:t xml:space="preserve"> clone</w:t>
+      </w:r>
+    </w:p>
+    <w:p>
+      <w:pPr>
+        <w:pStyle w:val="NormalWeb"/>
+        <w:shd w:val="clear" w:color="auto" w:fill="FFFFFF"/>
+        <w:spacing w:before="75" w:beforeAutospacing="0" w:after="225" w:afterAutospacing="0"/>
+        <w:rPr>
+          <w:rFonts w:asciiTheme="minorHAnsi" w:hAnsiTheme="minorHAnsi" w:cstheme="minorHAnsi"/>
+          <w:sz w:val="29"/>
+          <w:szCs w:val="29"/>
+        </w:rPr>
+      </w:pPr>
+      <w:r>
+        <w:rPr>
+          <w:rFonts w:asciiTheme="minorHAnsi" w:hAnsiTheme="minorHAnsi" w:cstheme="minorHAnsi"/>
+          <w:sz w:val="29"/>
+          <w:szCs w:val="29"/>
+        </w:rPr>
+        <w:t>Usage: </w:t>
+      </w:r>
+      <w:proofErr w:type="spellStart"/>
+      <w:r>
+        <w:rPr>
+          <w:rFonts w:asciiTheme="minorHAnsi" w:hAnsiTheme="minorHAnsi" w:cstheme="minorHAnsi"/>
+          <w:sz w:val="29"/>
+          <w:szCs w:val="29"/>
+        </w:rPr>
+        <w:t>git</w:t>
+      </w:r>
+      <w:proofErr w:type="spellEnd"/>
+      <w:r>
+        <w:rPr>
+          <w:rFonts w:asciiTheme="minorHAnsi" w:hAnsiTheme="minorHAnsi" w:cstheme="minorHAnsi"/>
+          <w:sz w:val="29"/>
+          <w:szCs w:val="29"/>
+        </w:rPr>
+        <w:t xml:space="preserve"> clone [</w:t>
+      </w:r>
+      <w:proofErr w:type="spellStart"/>
+      <w:proofErr w:type="gramStart"/>
+      <w:r>
+        <w:rPr>
+          <w:rFonts w:asciiTheme="minorHAnsi" w:hAnsiTheme="minorHAnsi" w:cstheme="minorHAnsi"/>
+          <w:sz w:val="29"/>
+          <w:szCs w:val="29"/>
+        </w:rPr>
+        <w:t>url</w:t>
+      </w:r>
+      <w:proofErr w:type="spellEnd"/>
+      <w:proofErr w:type="gramEnd"/>
+      <w:r>
+        <w:rPr>
+          <w:rFonts w:asciiTheme="minorHAnsi" w:hAnsiTheme="minorHAnsi" w:cstheme="minorHAnsi"/>
+          <w:sz w:val="29"/>
+          <w:szCs w:val="29"/>
+        </w:rPr>
+        <w:t>]</w:t>
+      </w:r>
+      <w:r>
+        <w:rPr>
+          <w:rFonts w:asciiTheme="minorHAnsi" w:hAnsiTheme="minorHAnsi" w:cstheme="minorHAnsi"/>
+          <w:sz w:val="29"/>
+          <w:szCs w:val="29"/>
+        </w:rPr>
+        <w:t>  </w:t>
+      </w:r>
+      <w:bookmarkStart w:id="0" w:name="_GoBack"/>
+      <w:bookmarkEnd w:id="0"/>
+    </w:p>
+    <w:p>
+      <w:pPr>
+        <w:pStyle w:val="NormalWeb"/>
+        <w:shd w:val="clear" w:color="auto" w:fill="FFFFFF"/>
+        <w:spacing w:before="75" w:beforeAutospacing="0" w:after="225" w:afterAutospacing="0"/>
+        <w:rPr>
+          <w:rFonts w:asciiTheme="minorHAnsi" w:hAnsiTheme="minorHAnsi" w:cstheme="minorHAnsi"/>
+          <w:sz w:val="29"/>
+          <w:szCs w:val="29"/>
+        </w:rPr>
+      </w:pPr>
+      <w:r>
+        <w:rPr>
+          <w:rFonts w:asciiTheme="minorHAnsi" w:hAnsiTheme="minorHAnsi" w:cstheme="minorHAnsi"/>
+          <w:sz w:val="29"/>
+          <w:szCs w:val="29"/>
+        </w:rPr>
+        <w:lastRenderedPageBreak/>
+        <w:t xml:space="preserve">This command </w:t>
+      </w:r>
+      <w:proofErr w:type="gramStart"/>
+      <w:r>
+        <w:rPr>
+          <w:rFonts w:asciiTheme="minorHAnsi" w:hAnsiTheme="minorHAnsi" w:cstheme="minorHAnsi"/>
+          <w:sz w:val="29"/>
+          <w:szCs w:val="29"/>
+        </w:rPr>
+        <w:t>is used</w:t>
+      </w:r>
+      <w:proofErr w:type="gramEnd"/>
+      <w:r>
+        <w:rPr>
+          <w:rFonts w:asciiTheme="minorHAnsi" w:hAnsiTheme="minorHAnsi" w:cstheme="minorHAnsi"/>
+          <w:sz w:val="29"/>
+          <w:szCs w:val="29"/>
+        </w:rPr>
+        <w:t xml:space="preserve"> to obtain a repository from an existing URL.</w:t>
+      </w:r>
+    </w:p>
+    <w:p>
+      <w:pPr>
+        <w:rPr>
+          <w:rFonts w:eastAsia="Times New Roman" w:cstheme="minorHAnsi"/>
+          <w:sz w:val="29"/>
+          <w:szCs w:val="29"/>
+        </w:rPr>
+      </w:pPr>
+    </w:p>
     <w:sectPr>
       <w:pgSz w:w="12240" w:h="15840"/>
       <w:pgMar w:top="1440" w:right="1440" w:bottom="1440" w:left="1440" w:header="720" w:footer="720" w:gutter="0"/>
@@ -1816,7 +2277,7 @@
 </file>
 
 <file path=word/styles.xml><?xml version="1.0" encoding="utf-8"?>
-<w:styles xmlns:mc="http://schemas.openxmlformats.org/markup-compatibility/2006" xmlns:r="http://schemas.openxmlformats.org/officeDocument/2006/relationships" xmlns:w="http://schemas.openxmlformats.org/wordprocessingml/2006/main" xmlns:w14="http://schemas.microsoft.com/office/word/2010/wordml" xmlns:w15="http://schemas.microsoft.com/office/word/2012/wordml" xmlns:w16cid="http://schemas.microsoft.com/office/word/2016/wordml/cid" xmlns:w16se="http://schemas.microsoft.com/office/word/2015/wordml/symex" mc:Ignorable="w14 w15 w16se w16cid">
+<w:styles xmlns:mc="http://schemas.openxmlformats.org/markup-compatibility/2006" xmlns:r="http://schemas.openxmlformats.org/officeDocument/2006/relationships" xmlns:w="http://schemas.openxmlformats.org/wordprocessingml/2006/main" xmlns:w14="http://schemas.microsoft.com/office/word/2010/wordml" xmlns:w15="http://schemas.microsoft.com/office/word/2012/wordml" xmlns:w16se="http://schemas.microsoft.com/office/word/2015/wordml/symex" mc:Ignorable="w14 w15 w16se">
   <w:docDefaults>
     <w:rPrDefault>
       <w:rPr>
@@ -1832,7 +2293,7 @@
       </w:pPr>
     </w:pPrDefault>
   </w:docDefaults>
-  <w:latentStyles w:defLockedState="0" w:defUIPriority="99" w:defSemiHidden="0" w:defUnhideWhenUsed="0" w:defQFormat="0" w:count="377">
+  <w:latentStyles w:defLockedState="0" w:defUIPriority="99" w:defSemiHidden="0" w:defUnhideWhenUsed="0" w:defQFormat="0" w:count="371">
     <w:lsdException w:name="Normal" w:uiPriority="0" w:qFormat="1"/>
     <w:lsdException w:name="heading 1" w:uiPriority="9" w:qFormat="1"/>
     <w:lsdException w:name="heading 2" w:semiHidden="1" w:uiPriority="9" w:unhideWhenUsed="1" w:qFormat="1"/>
@@ -2204,12 +2665,6 @@
     <w:lsdException w:name="List Table 5 Dark Accent 6" w:uiPriority="50"/>
     <w:lsdException w:name="List Table 6 Colorful Accent 6" w:uiPriority="51"/>
     <w:lsdException w:name="List Table 7 Colorful Accent 6" w:uiPriority="52"/>
-    <w:lsdException w:name="Mention" w:semiHidden="1" w:unhideWhenUsed="1"/>
-    <w:lsdException w:name="Smart Hyperlink" w:semiHidden="1" w:unhideWhenUsed="1"/>
-    <w:lsdException w:name="Hashtag" w:semiHidden="1" w:unhideWhenUsed="1"/>
-    <w:lsdException w:name="Unresolved Mention" w:semiHidden="1" w:unhideWhenUsed="1"/>
-    <w:lsdException w:name="Smart Link" w:semiHidden="1" w:unhideWhenUsed="1"/>
-    <w:lsdException w:name="Smart Link Error" w:semiHidden="1" w:unhideWhenUsed="1"/>
   </w:latentStyles>
   <w:style w:type="paragraph" w:default="1" w:styleId="Normal">
     <w:name w:val="Normal"/>

</xml_diff>

<commit_message>
add git push command
</commit_message>
<xml_diff>
--- a/gitCommands.docx
+++ b/gitCommands.docx
@@ -134,6 +134,7 @@
         <w:t xml:space="preserve">git config –global </w:t>
       </w:r>
       <w:proofErr w:type="spellStart"/>
+      <w:proofErr w:type="gramStart"/>
       <w:r>
         <w:rPr>
           <w:rStyle w:val="HTMLCode"/>
@@ -145,6 +146,7 @@
         <w:t>user.email</w:t>
       </w:r>
       <w:proofErr w:type="spellEnd"/>
+      <w:proofErr w:type="gramEnd"/>
       <w:r>
         <w:rPr>
           <w:rStyle w:val="HTMLCode"/>
@@ -511,7 +513,25 @@
           <w:sz w:val="29"/>
           <w:szCs w:val="29"/>
         </w:rPr>
-        <w:t>This command lists all the files that have to be committed.</w:t>
+        <w:t xml:space="preserve">This command lists all the files that </w:t>
+      </w:r>
+      <w:proofErr w:type="gramStart"/>
+      <w:r>
+        <w:rPr>
+          <w:rFonts w:eastAsia="Times New Roman" w:cstheme="minorHAnsi"/>
+          <w:sz w:val="29"/>
+          <w:szCs w:val="29"/>
+        </w:rPr>
+        <w:t>have to</w:t>
+      </w:r>
+      <w:proofErr w:type="gramEnd"/>
+      <w:r>
+        <w:rPr>
+          <w:rFonts w:eastAsia="Times New Roman" w:cstheme="minorHAnsi"/>
+          <w:sz w:val="29"/>
+          <w:szCs w:val="29"/>
+        </w:rPr>
+        <w:t xml:space="preserve"> be committed.</w:t>
       </w:r>
     </w:p>
     <w:p>
@@ -611,8 +631,20 @@
           <w:sz w:val="28"/>
           <w:szCs w:val="28"/>
         </w:rPr>
-        <w:t>it add</w:t>
-      </w:r>
+        <w:t xml:space="preserve">it </w:t>
+      </w:r>
+      <w:proofErr w:type="gramStart"/>
+      <w:r>
+        <w:rPr>
+          <w:rFonts w:cstheme="minorHAnsi"/>
+          <w:b/>
+          <w:bCs/>
+          <w:sz w:val="28"/>
+          <w:szCs w:val="28"/>
+        </w:rPr>
+        <w:t>add</w:t>
+      </w:r>
+      <w:proofErr w:type="gramEnd"/>
     </w:p>
     <w:p>
       <w:pPr>
@@ -793,16 +825,9 @@
           <w:szCs w:val="26"/>
           <w:shd w:val="clear" w:color="auto" w:fill="F9F2F4"/>
         </w:rPr>
-        <w:t>git commit -m “[Type in the commit message]”</w:t>
-      </w:r>
-      <w:r>
-        <w:rPr>
-          <w:rFonts w:eastAsia="Times New Roman" w:cstheme="minorHAnsi"/>
-          <w:sz w:val="29"/>
-          <w:szCs w:val="29"/>
-        </w:rPr>
-        <w:t>  </w:t>
-      </w:r>
+        <w:t>git commit -m “[Type in the commit message</w:t>
+      </w:r>
+      <w:proofErr w:type="gramStart"/>
       <w:r>
         <w:rPr>
           <w:rFonts w:eastAsia="Times New Roman" w:cstheme="minorHAnsi"/>
@@ -810,7 +835,7 @@
           <w:szCs w:val="26"/>
           <w:shd w:val="clear" w:color="auto" w:fill="F9F2F4"/>
         </w:rPr>
-        <w:t>[file]</w:t>
+        <w:t>]”</w:t>
       </w:r>
       <w:r>
         <w:rPr>
@@ -819,25 +844,6 @@
           <w:szCs w:val="29"/>
         </w:rPr>
         <w:t>  </w:t>
-      </w:r>
-    </w:p>
-    <w:p>
-      <w:pPr>
-        <w:shd w:val="clear" w:color="auto" w:fill="FFFFFF"/>
-        <w:spacing w:before="75" w:after="225" w:line="240" w:lineRule="auto"/>
-        <w:rPr>
-          <w:rFonts w:eastAsia="Times New Roman" w:cstheme="minorHAnsi"/>
-          <w:sz w:val="29"/>
-          <w:szCs w:val="29"/>
-        </w:rPr>
-      </w:pPr>
-      <w:r>
-        <w:rPr>
-          <w:rFonts w:eastAsia="Times New Roman" w:cstheme="minorHAnsi"/>
-          <w:sz w:val="29"/>
-          <w:szCs w:val="29"/>
-        </w:rPr>
-        <w:t xml:space="preserve">Or  </w:t>
       </w:r>
       <w:r>
         <w:rPr>
@@ -846,7 +852,17 @@
           <w:szCs w:val="26"/>
           <w:shd w:val="clear" w:color="auto" w:fill="F9F2F4"/>
         </w:rPr>
-        <w:t>git commit [file]</w:t>
+        <w:t>[</w:t>
+      </w:r>
+      <w:proofErr w:type="gramEnd"/>
+      <w:r>
+        <w:rPr>
+          <w:rFonts w:eastAsia="Times New Roman" w:cstheme="minorHAnsi"/>
+          <w:sz w:val="26"/>
+          <w:szCs w:val="26"/>
+          <w:shd w:val="clear" w:color="auto" w:fill="F9F2F4"/>
+        </w:rPr>
+        <w:t>file]</w:t>
       </w:r>
       <w:r>
         <w:rPr>
@@ -867,13 +883,78 @@
           <w:szCs w:val="29"/>
         </w:rPr>
       </w:pPr>
-      <w:r>
-        <w:rPr>
-          <w:rFonts w:eastAsia="Times New Roman" w:cstheme="minorHAnsi"/>
-          <w:sz w:val="29"/>
-          <w:szCs w:val="29"/>
-        </w:rPr>
-        <w:t>This command records or snapshots the file permanently in the version history. After committing all files,  working tree is clean and nothing to commit.</w:t>
+      <w:proofErr w:type="gramStart"/>
+      <w:r>
+        <w:rPr>
+          <w:rFonts w:eastAsia="Times New Roman" w:cstheme="minorHAnsi"/>
+          <w:sz w:val="29"/>
+          <w:szCs w:val="29"/>
+        </w:rPr>
+        <w:t xml:space="preserve">Or  </w:t>
+      </w:r>
+      <w:r>
+        <w:rPr>
+          <w:rFonts w:eastAsia="Times New Roman" w:cstheme="minorHAnsi"/>
+          <w:sz w:val="26"/>
+          <w:szCs w:val="26"/>
+          <w:shd w:val="clear" w:color="auto" w:fill="F9F2F4"/>
+        </w:rPr>
+        <w:t>git</w:t>
+      </w:r>
+      <w:proofErr w:type="gramEnd"/>
+      <w:r>
+        <w:rPr>
+          <w:rFonts w:eastAsia="Times New Roman" w:cstheme="minorHAnsi"/>
+          <w:sz w:val="26"/>
+          <w:szCs w:val="26"/>
+          <w:shd w:val="clear" w:color="auto" w:fill="F9F2F4"/>
+        </w:rPr>
+        <w:t xml:space="preserve"> commit [file]</w:t>
+      </w:r>
+      <w:r>
+        <w:rPr>
+          <w:rFonts w:eastAsia="Times New Roman" w:cstheme="minorHAnsi"/>
+          <w:sz w:val="29"/>
+          <w:szCs w:val="29"/>
+        </w:rPr>
+        <w:t>  </w:t>
+      </w:r>
+    </w:p>
+    <w:p>
+      <w:pPr>
+        <w:shd w:val="clear" w:color="auto" w:fill="FFFFFF"/>
+        <w:spacing w:before="75" w:after="225" w:line="240" w:lineRule="auto"/>
+        <w:rPr>
+          <w:rFonts w:eastAsia="Times New Roman" w:cstheme="minorHAnsi"/>
+          <w:sz w:val="29"/>
+          <w:szCs w:val="29"/>
+        </w:rPr>
+      </w:pPr>
+      <w:r>
+        <w:rPr>
+          <w:rFonts w:eastAsia="Times New Roman" w:cstheme="minorHAnsi"/>
+          <w:sz w:val="29"/>
+          <w:szCs w:val="29"/>
+        </w:rPr>
+        <w:t xml:space="preserve">This command records or snapshots the file permanently in the version history. After committing all </w:t>
+      </w:r>
+      <w:proofErr w:type="gramStart"/>
+      <w:r>
+        <w:rPr>
+          <w:rFonts w:eastAsia="Times New Roman" w:cstheme="minorHAnsi"/>
+          <w:sz w:val="29"/>
+          <w:szCs w:val="29"/>
+        </w:rPr>
+        <w:t>files,  working</w:t>
+      </w:r>
+      <w:proofErr w:type="gramEnd"/>
+      <w:r>
+        <w:rPr>
+          <w:rFonts w:eastAsia="Times New Roman" w:cstheme="minorHAnsi"/>
+          <w:sz w:val="29"/>
+          <w:szCs w:val="29"/>
+        </w:rPr>
+        <w:t xml:space="preserve"> tree is clean and nothing to commit.</w:t>
       </w:r>
     </w:p>
     <w:p>
@@ -1655,8 +1736,6 @@
           <w:rFonts w:cstheme="minorHAnsi"/>
         </w:rPr>
       </w:pPr>
-      <w:bookmarkStart w:id="0" w:name="_GoBack"/>
-      <w:bookmarkEnd w:id="0"/>
     </w:p>
     <w:p>
       <w:pPr>
@@ -1789,6 +1868,163 @@
                     <a:xfrm>
                       <a:off x="0" y="0"/>
                       <a:ext cx="4714875" cy="1047750"/>
+                    </a:xfrm>
+                    <a:prstGeom prst="rect">
+                      <a:avLst/>
+                    </a:prstGeom>
+                    <a:noFill/>
+                    <a:ln>
+                      <a:noFill/>
+                    </a:ln>
+                  </pic:spPr>
+                </pic:pic>
+              </a:graphicData>
+            </a:graphic>
+          </wp:inline>
+        </w:drawing>
+      </w:r>
+    </w:p>
+    <w:p>
+      <w:pPr>
+        <w:rPr>
+          <w:rFonts w:cstheme="minorHAnsi"/>
+        </w:rPr>
+      </w:pPr>
+    </w:p>
+    <w:p>
+      <w:pPr>
+        <w:rPr>
+          <w:rFonts w:cstheme="minorHAnsi"/>
+        </w:rPr>
+      </w:pPr>
+    </w:p>
+    <w:p>
+      <w:pPr>
+        <w:rPr>
+          <w:rFonts w:cstheme="minorHAnsi"/>
+          <w:b/>
+          <w:bCs/>
+          <w:sz w:val="28"/>
+          <w:szCs w:val="28"/>
+        </w:rPr>
+      </w:pPr>
+      <w:r>
+        <w:rPr>
+          <w:rFonts w:cstheme="minorHAnsi" w:hint="eastAsia"/>
+          <w:b/>
+          <w:bCs/>
+          <w:sz w:val="28"/>
+          <w:szCs w:val="28"/>
+        </w:rPr>
+        <w:t>Git</w:t>
+      </w:r>
+      <w:r>
+        <w:rPr>
+          <w:rFonts w:cstheme="minorHAnsi"/>
+          <w:b/>
+          <w:bCs/>
+          <w:sz w:val="28"/>
+          <w:szCs w:val="28"/>
+        </w:rPr>
+        <w:t xml:space="preserve"> </w:t>
+      </w:r>
+      <w:r>
+        <w:rPr>
+          <w:rFonts w:cstheme="minorHAnsi" w:hint="eastAsia"/>
+          <w:b/>
+          <w:bCs/>
+          <w:sz w:val="28"/>
+          <w:szCs w:val="28"/>
+        </w:rPr>
+        <w:t>push</w:t>
+      </w:r>
+    </w:p>
+    <w:p>
+      <w:pPr>
+        <w:shd w:val="clear" w:color="auto" w:fill="FFFFFF"/>
+        <w:spacing w:before="75" w:after="225" w:line="240" w:lineRule="auto"/>
+        <w:rPr>
+          <w:rFonts w:eastAsia="Times New Roman" w:cstheme="minorHAnsi"/>
+          <w:sz w:val="29"/>
+          <w:szCs w:val="29"/>
+        </w:rPr>
+      </w:pPr>
+      <w:r>
+        <w:rPr>
+          <w:rFonts w:eastAsia="Times New Roman" w:cstheme="minorHAnsi"/>
+          <w:sz w:val="29"/>
+          <w:szCs w:val="29"/>
+        </w:rPr>
+        <w:t>Usage: git push [variable name] master  </w:t>
+      </w:r>
+      <w:bookmarkStart w:id="0" w:name="_GoBack"/>
+      <w:bookmarkEnd w:id="0"/>
+    </w:p>
+    <w:p>
+      <w:pPr>
+        <w:shd w:val="clear" w:color="auto" w:fill="FFFFFF"/>
+        <w:spacing w:before="75" w:after="225" w:line="240" w:lineRule="auto"/>
+        <w:rPr>
+          <w:rFonts w:eastAsia="Times New Roman" w:cstheme="minorHAnsi"/>
+          <w:sz w:val="29"/>
+          <w:szCs w:val="29"/>
+        </w:rPr>
+      </w:pPr>
+      <w:r>
+        <w:rPr>
+          <w:rFonts w:eastAsia="Times New Roman" w:cstheme="minorHAnsi"/>
+          <w:sz w:val="29"/>
+          <w:szCs w:val="29"/>
+        </w:rPr>
+        <w:lastRenderedPageBreak/>
+        <w:t>This command sends the committed changes of master branch to your remote repository.</w:t>
+      </w:r>
+    </w:p>
+    <w:p>
+      <w:pPr>
+        <w:rPr>
+          <w:rFonts w:cstheme="minorHAnsi"/>
+        </w:rPr>
+      </w:pPr>
+      <w:r>
+        <w:rPr>
+          <w:rFonts w:cstheme="minorHAnsi"/>
+          <w:noProof/>
+        </w:rPr>
+        <w:drawing>
+          <wp:inline distT="0" distB="0" distL="0" distR="0" wp14:anchorId="1EF43C2B" wp14:editId="0E890EF6">
+            <wp:extent cx="4943475" cy="1571625"/>
+            <wp:effectExtent l="0" t="0" r="9525" b="9525"/>
+            <wp:docPr id="12" name="Picture 12"/>
+            <wp:cNvGraphicFramePr>
+              <a:graphicFrameLocks xmlns:a="http://schemas.openxmlformats.org/drawingml/2006/main" noChangeAspect="1"/>
+            </wp:cNvGraphicFramePr>
+            <a:graphic xmlns:a="http://schemas.openxmlformats.org/drawingml/2006/main">
+              <a:graphicData uri="http://schemas.openxmlformats.org/drawingml/2006/picture">
+                <pic:pic xmlns:pic="http://schemas.openxmlformats.org/drawingml/2006/picture">
+                  <pic:nvPicPr>
+                    <pic:cNvPr id="0" name="Picture 1"/>
+                    <pic:cNvPicPr>
+                      <a:picLocks noChangeAspect="1" noChangeArrowheads="1"/>
+                    </pic:cNvPicPr>
+                  </pic:nvPicPr>
+                  <pic:blipFill>
+                    <a:blip r:embed="rId15">
+                      <a:extLst>
+                        <a:ext uri="{28A0092B-C50C-407E-A947-70E740481C1C}">
+                          <a14:useLocalDpi xmlns:a14="http://schemas.microsoft.com/office/drawing/2010/main" val="0"/>
+                        </a:ext>
+                      </a:extLst>
+                    </a:blip>
+                    <a:srcRect/>
+                    <a:stretch>
+                      <a:fillRect/>
+                    </a:stretch>
+                  </pic:blipFill>
+                  <pic:spPr bwMode="auto">
+                    <a:xfrm>
+                      <a:off x="0" y="0"/>
+                      <a:ext cx="4943475" cy="1571625"/>
                     </a:xfrm>
                     <a:prstGeom prst="rect">
                       <a:avLst/>

</xml_diff>